<commit_message>
Some feedbacks p plan
They are mainly in cursive blue
</commit_message>
<xml_diff>
--- a/Project Plan - current.docx
+++ b/Project Plan - current.docx
@@ -68,7 +68,17 @@
           <w:sz w:val="48"/>
           <w:lang w:val="en-US"/>
         </w:rPr>
-        <w:t xml:space="preserve">Project Plan – </w:t>
+        <w:t xml:space="preserve">Project Plan </w:t>
+      </w:r>
+      <w:proofErr w:type="gramStart"/>
+      <w:r>
+        <w:rPr>
+          <w:rFonts w:ascii="Arial" w:hAnsi="Arial" w:cs="Arial"/>
+          <w:b/>
+          <w:sz w:val="48"/>
+          <w:lang w:val="en-US"/>
+        </w:rPr>
+        <w:t xml:space="preserve">– </w:t>
       </w:r>
       <w:r>
         <w:rPr>
@@ -89,6 +99,7 @@
         </w:rPr>
         <w:t>nd</w:t>
       </w:r>
+      <w:proofErr w:type="gramEnd"/>
       <w:r>
         <w:rPr>
           <w:rFonts w:ascii="Arial" w:hAnsi="Arial" w:cs="Arial"/>
@@ -98,8 +109,6 @@
         </w:rPr>
         <w:t xml:space="preserve"> </w:t>
       </w:r>
-      <w:bookmarkStart w:id="0" w:name="_GoBack"/>
-      <w:bookmarkEnd w:id="0"/>
       <w:r>
         <w:rPr>
           <w:rFonts w:ascii="Arial" w:hAnsi="Arial" w:cs="Arial"/>
@@ -154,13 +163,23 @@
           <w:lang w:val="en-US"/>
         </w:rPr>
       </w:pPr>
+      <w:proofErr w:type="spellStart"/>
       <w:r>
         <w:rPr>
           <w:rFonts w:ascii="Arial" w:hAnsi="Arial" w:cs="Arial"/>
           <w:sz w:val="16"/>
           <w:lang w:val="en-US"/>
         </w:rPr>
-        <w:t>Highschool Helen Parkhurst</w:t>
+        <w:t>Highschool</w:t>
+      </w:r>
+      <w:proofErr w:type="spellEnd"/>
+      <w:r>
+        <w:rPr>
+          <w:rFonts w:ascii="Arial" w:hAnsi="Arial" w:cs="Arial"/>
+          <w:sz w:val="16"/>
+          <w:lang w:val="en-US"/>
+        </w:rPr>
+        <w:t xml:space="preserve"> Helen Parkhurst</w:t>
       </w:r>
     </w:p>
     <w:p>
@@ -280,14 +299,16 @@
           <w:lang w:val="en-US"/>
         </w:rPr>
       </w:pPr>
-      <w:r>
+    </w:p>
+    <w:p>
+      <w:pPr>
+        <w:jc w:val="right"/>
         <w:rPr>
           <w:rFonts w:ascii="Arial" w:hAnsi="Arial" w:cs="Arial"/>
           <w:sz w:val="24"/>
           <w:lang w:val="en-US"/>
         </w:rPr>
-        <w:t>570027- Semida Andreicha</w:t>
-      </w:r>
+      </w:pPr>
     </w:p>
     <w:p>
       <w:pPr>
@@ -304,8 +325,36 @@
           <w:sz w:val="24"/>
           <w:lang w:val="en-US"/>
         </w:rPr>
-        <w:t>546656- Cherrianne Dangleben</w:t>
-      </w:r>
+        <w:t xml:space="preserve">570027- </w:t>
+      </w:r>
+      <w:proofErr w:type="spellStart"/>
+      <w:r>
+        <w:rPr>
+          <w:rFonts w:ascii="Arial" w:hAnsi="Arial" w:cs="Arial"/>
+          <w:sz w:val="24"/>
+          <w:lang w:val="en-US"/>
+        </w:rPr>
+        <w:t>Semida</w:t>
+      </w:r>
+      <w:proofErr w:type="spellEnd"/>
+      <w:r>
+        <w:rPr>
+          <w:rFonts w:ascii="Arial" w:hAnsi="Arial" w:cs="Arial"/>
+          <w:sz w:val="24"/>
+          <w:lang w:val="en-US"/>
+        </w:rPr>
+        <w:t xml:space="preserve"> </w:t>
+      </w:r>
+      <w:proofErr w:type="spellStart"/>
+      <w:r>
+        <w:rPr>
+          <w:rFonts w:ascii="Arial" w:hAnsi="Arial" w:cs="Arial"/>
+          <w:sz w:val="24"/>
+          <w:lang w:val="en-US"/>
+        </w:rPr>
+        <w:t>Andreicha</w:t>
+      </w:r>
+      <w:proofErr w:type="spellEnd"/>
     </w:p>
     <w:p>
       <w:pPr>
@@ -322,8 +371,18 @@
           <w:sz w:val="24"/>
           <w:lang w:val="en-US"/>
         </w:rPr>
-        <w:t>567501- Natalia Golova</w:t>
-      </w:r>
+        <w:t xml:space="preserve">567501- Natalia </w:t>
+      </w:r>
+      <w:proofErr w:type="spellStart"/>
+      <w:r>
+        <w:rPr>
+          <w:rFonts w:ascii="Arial" w:hAnsi="Arial" w:cs="Arial"/>
+          <w:sz w:val="24"/>
+          <w:lang w:val="en-US"/>
+        </w:rPr>
+        <w:t>Golova</w:t>
+      </w:r>
+      <w:proofErr w:type="spellEnd"/>
     </w:p>
     <w:p>
       <w:pPr>
@@ -340,8 +399,18 @@
           <w:sz w:val="24"/>
           <w:lang w:val="en-US"/>
         </w:rPr>
-        <w:t>564403- Natalia Karpova</w:t>
-      </w:r>
+        <w:t xml:space="preserve">564403- Natalia </w:t>
+      </w:r>
+      <w:proofErr w:type="spellStart"/>
+      <w:r>
+        <w:rPr>
+          <w:rFonts w:ascii="Arial" w:hAnsi="Arial" w:cs="Arial"/>
+          <w:sz w:val="24"/>
+          <w:lang w:val="en-US"/>
+        </w:rPr>
+        <w:t>Karpova</w:t>
+      </w:r>
+      <w:proofErr w:type="spellEnd"/>
     </w:p>
     <w:p>
       <w:pPr>
@@ -352,31 +421,23 @@
           <w:lang w:val="en-US"/>
         </w:rPr>
       </w:pPr>
+      <w:proofErr w:type="spellStart"/>
       <w:r>
         <w:rPr>
           <w:rFonts w:ascii="Arial" w:hAnsi="Arial" w:cs="Arial"/>
           <w:sz w:val="24"/>
           <w:lang w:val="en-US"/>
         </w:rPr>
-        <w:t>572721- Daniels Mikulskis</w:t>
-      </w:r>
-    </w:p>
-    <w:p>
-      <w:pPr>
-        <w:jc w:val="right"/>
+        <w:t>Inholland</w:t>
+      </w:r>
+      <w:proofErr w:type="spellEnd"/>
+      <w:r>
         <w:rPr>
           <w:rFonts w:ascii="Arial" w:hAnsi="Arial" w:cs="Arial"/>
           <w:sz w:val="24"/>
           <w:lang w:val="en-US"/>
         </w:rPr>
-      </w:pPr>
-      <w:r>
-        <w:rPr>
-          <w:rFonts w:ascii="Arial" w:hAnsi="Arial" w:cs="Arial"/>
-          <w:sz w:val="24"/>
-          <w:lang w:val="en-US"/>
-        </w:rPr>
-        <w:t>Inholland University of Applied Science</w:t>
+        <w:t xml:space="preserve"> University of Applied Science</w:t>
       </w:r>
     </w:p>
     <w:sdt>
@@ -404,7 +465,7 @@
       <w:sdtContent>
         <w:p>
           <w:pPr>
-            <w:pStyle w:val="TOCHeading"/>
+            <w:pStyle w:val="aa"/>
             <w:rPr>
               <w:sz w:val="36"/>
             </w:rPr>
@@ -418,7 +479,7 @@
         </w:p>
         <w:p>
           <w:pPr>
-            <w:pStyle w:val="TOC1"/>
+            <w:pStyle w:val="11"/>
             <w:rPr>
               <w:b/>
               <w:bCs/>
@@ -454,7 +515,7 @@
         </w:p>
         <w:p>
           <w:pPr>
-            <w:pStyle w:val="TOC2"/>
+            <w:pStyle w:val="2"/>
             <w:rPr>
               <w:lang w:val="en-US"/>
             </w:rPr>
@@ -501,6 +562,7 @@
             </w:rPr>
             <w:ptab w:relativeTo="margin" w:alignment="right" w:leader="dot"/>
           </w:r>
+          <w:proofErr w:type="gramStart"/>
           <w:r>
             <w:rPr>
               <w:b/>
@@ -509,10 +571,11 @@
             </w:rPr>
             <w:t>3</w:t>
           </w:r>
+          <w:proofErr w:type="gramEnd"/>
         </w:p>
         <w:p>
           <w:pPr>
-            <w:pStyle w:val="TOC1"/>
+            <w:pStyle w:val="11"/>
             <w:rPr>
               <w:b/>
               <w:bCs/>
@@ -556,7 +619,7 @@
         </w:p>
         <w:p>
           <w:pPr>
-            <w:pStyle w:val="TOC2"/>
+            <w:pStyle w:val="2"/>
             <w:rPr>
               <w:sz w:val="22"/>
               <w:lang w:val="en-US"/>
@@ -584,7 +647,7 @@
         </w:p>
         <w:p>
           <w:pPr>
-            <w:pStyle w:val="TOC1"/>
+            <w:pStyle w:val="11"/>
             <w:rPr>
               <w:b/>
               <w:bCs/>
@@ -622,7 +685,7 @@
         </w:p>
         <w:p>
           <w:pPr>
-            <w:pStyle w:val="TOC2"/>
+            <w:pStyle w:val="2"/>
             <w:rPr>
               <w:lang w:val="en-US"/>
             </w:rPr>
@@ -649,7 +712,7 @@
         </w:p>
         <w:p>
           <w:pPr>
-            <w:pStyle w:val="TOC2"/>
+            <w:pStyle w:val="2"/>
             <w:rPr>
               <w:lang w:val="en-US"/>
             </w:rPr>
@@ -676,7 +739,7 @@
         </w:p>
         <w:p>
           <w:pPr>
-            <w:pStyle w:val="TOC1"/>
+            <w:pStyle w:val="11"/>
             <w:rPr>
               <w:lang w:val="en-US"/>
             </w:rPr>
@@ -704,7 +767,7 @@
         </w:p>
         <w:p>
           <w:pPr>
-            <w:pStyle w:val="TOC1"/>
+            <w:pStyle w:val="11"/>
             <w:rPr>
               <w:lang w:val="en-US"/>
             </w:rPr>
@@ -732,7 +795,7 @@
         </w:p>
         <w:p>
           <w:pPr>
-            <w:pStyle w:val="TOC1"/>
+            <w:pStyle w:val="11"/>
             <w:rPr>
               <w:lang w:val="en-US"/>
             </w:rPr>
@@ -759,7 +822,7 @@
         </w:p>
         <w:p>
           <w:pPr>
-            <w:pStyle w:val="TOC1"/>
+            <w:pStyle w:val="11"/>
             <w:rPr>
               <w:lang w:val="en-US"/>
             </w:rPr>
@@ -786,7 +849,7 @@
         </w:p>
         <w:p>
           <w:pPr>
-            <w:pStyle w:val="TOC1"/>
+            <w:pStyle w:val="11"/>
             <w:rPr>
               <w:lang w:val="en-US"/>
             </w:rPr>
@@ -820,7 +883,7 @@
         </w:p>
         <w:p>
           <w:pPr>
-            <w:pStyle w:val="TOC1"/>
+            <w:pStyle w:val="11"/>
             <w:rPr>
               <w:lang w:val="en-US"/>
             </w:rPr>
@@ -854,7 +917,7 @@
         </w:p>
         <w:p>
           <w:pPr>
-            <w:pStyle w:val="TOC1"/>
+            <w:pStyle w:val="11"/>
             <w:rPr>
               <w:lang w:val="en-US"/>
             </w:rPr>
@@ -888,7 +951,7 @@
         </w:p>
         <w:p>
           <w:pPr>
-            <w:pStyle w:val="TOC2"/>
+            <w:pStyle w:val="2"/>
             <w:rPr>
               <w:lang w:val="en-US"/>
             </w:rPr>
@@ -922,7 +985,7 @@
         </w:p>
         <w:p>
           <w:pPr>
-            <w:pStyle w:val="TOC2"/>
+            <w:pStyle w:val="2"/>
             <w:rPr>
               <w:lang w:val="en-US"/>
             </w:rPr>
@@ -956,7 +1019,7 @@
         </w:p>
         <w:p>
           <w:pPr>
-            <w:pStyle w:val="TOC2"/>
+            <w:pStyle w:val="2"/>
             <w:rPr>
               <w:lang w:val="en-US"/>
             </w:rPr>
@@ -990,7 +1053,7 @@
         </w:p>
         <w:p>
           <w:pPr>
-            <w:pStyle w:val="TOC2"/>
+            <w:pStyle w:val="2"/>
             <w:rPr>
               <w:lang w:val="en-US"/>
             </w:rPr>
@@ -1024,7 +1087,7 @@
         </w:p>
         <w:p>
           <w:pPr>
-            <w:pStyle w:val="TOC1"/>
+            <w:pStyle w:val="11"/>
             <w:rPr>
               <w:lang w:val="en-US"/>
             </w:rPr>
@@ -1066,7 +1129,7 @@
     </w:sdt>
     <w:p>
       <w:pPr>
-        <w:pStyle w:val="TOCHeading"/>
+        <w:pStyle w:val="aa"/>
       </w:pPr>
     </w:p>
     <w:p>
@@ -1091,7 +1154,7 @@
     </w:p>
     <w:p>
       <w:pPr>
-        <w:pStyle w:val="Heading1"/>
+        <w:pStyle w:val="1"/>
         <w:rPr>
           <w:lang w:val="en-US"/>
         </w:rPr>
@@ -1112,26 +1175,26 @@
     </w:p>
     <w:p>
       <w:pPr>
-        <w:pStyle w:val="TOC2"/>
+        <w:pStyle w:val="2"/>
         <w:numPr>
           <w:ilvl w:val="1"/>
           <w:numId w:val="7"/>
         </w:numPr>
         <w:rPr>
-          <w:rStyle w:val="SubtleEmphasis"/>
-          <w:lang w:val="en-US"/>
-        </w:rPr>
-      </w:pPr>
-      <w:r>
-        <w:rPr>
-          <w:rStyle w:val="SubtleEmphasis"/>
+          <w:rStyle w:val="ab"/>
+          <w:lang w:val="en-US"/>
+        </w:rPr>
+      </w:pPr>
+      <w:r>
+        <w:rPr>
+          <w:rStyle w:val="ab"/>
           <w:lang w:val="en-US"/>
         </w:rPr>
         <w:t xml:space="preserve"> </w:t>
       </w:r>
       <w:r>
         <w:rPr>
-          <w:rStyle w:val="SubtleEmphasis"/>
+          <w:rStyle w:val="ab"/>
           <w:lang w:val="en-US"/>
         </w:rPr>
         <w:t>Context</w:t>
@@ -1146,12 +1209,37 @@
           <w:lang w:val="en-US"/>
         </w:rPr>
       </w:pPr>
-      <w:r>
-        <w:rPr>
-          <w:sz w:val="28"/>
-          <w:lang w:val="en-US"/>
-        </w:rPr>
-        <w:t>Highschool Helen Parkhurst has about 1700 students whom follow classes at three levels (VMBO-T, HAVO, and VWO.). Most of the students are following the regular classes and take regular exams, however for some students this is either impossible, due to i</w:t>
+      <w:proofErr w:type="spellStart"/>
+      <w:r>
+        <w:rPr>
+          <w:sz w:val="28"/>
+          <w:lang w:val="en-US"/>
+        </w:rPr>
+        <w:t>Highschool</w:t>
+      </w:r>
+      <w:proofErr w:type="spellEnd"/>
+      <w:r>
+        <w:rPr>
+          <w:sz w:val="28"/>
+          <w:lang w:val="en-US"/>
+        </w:rPr>
+        <w:t xml:space="preserve"> Helen Parkhurst has about 1700 students whom follow classes at three levels (VMBO-T, HAVO, and VWO.). Most of the students are following the regular classes and take regular </w:t>
+      </w:r>
+      <w:proofErr w:type="gramStart"/>
+      <w:r>
+        <w:rPr>
+          <w:sz w:val="28"/>
+          <w:lang w:val="en-US"/>
+        </w:rPr>
+        <w:t>exams,</w:t>
+      </w:r>
+      <w:proofErr w:type="gramEnd"/>
+      <w:r>
+        <w:rPr>
+          <w:sz w:val="28"/>
+          <w:lang w:val="en-US"/>
+        </w:rPr>
+        <w:t xml:space="preserve"> however for some students this is either impossible, due to i</w:t>
       </w:r>
       <w:r>
         <w:rPr>
@@ -1167,12 +1255,21 @@
         </w:rPr>
         <w:t xml:space="preserve">sports at high levels. </w:t>
       </w:r>
-      <w:r>
-        <w:rPr>
-          <w:sz w:val="28"/>
-          <w:lang w:val="en-US"/>
-        </w:rPr>
-        <w:t>Consequently to</w:t>
+      <w:proofErr w:type="gramStart"/>
+      <w:r>
+        <w:rPr>
+          <w:sz w:val="28"/>
+          <w:lang w:val="en-US"/>
+        </w:rPr>
+        <w:t>Consequently</w:t>
+      </w:r>
+      <w:proofErr w:type="gramEnd"/>
+      <w:r>
+        <w:rPr>
+          <w:sz w:val="28"/>
+          <w:lang w:val="en-US"/>
+        </w:rPr>
+        <w:t xml:space="preserve"> to</w:t>
       </w:r>
       <w:r>
         <w:rPr>
@@ -1226,7 +1323,7 @@
     </w:p>
     <w:p>
       <w:pPr>
-        <w:pStyle w:val="ListParagraph"/>
+        <w:pStyle w:val="a9"/>
         <w:ind w:left="576"/>
         <w:rPr>
           <w:sz w:val="28"/>
@@ -1238,14 +1335,14 @@
       <w:pPr>
         <w:ind w:firstLine="216"/>
         <w:rPr>
-          <w:rStyle w:val="SubtleEmphasis"/>
-          <w:sz w:val="28"/>
-          <w:lang w:val="en-US"/>
-        </w:rPr>
-      </w:pPr>
-      <w:r>
-        <w:rPr>
-          <w:rStyle w:val="SubtleEmphasis"/>
+          <w:rStyle w:val="ab"/>
+          <w:sz w:val="28"/>
+          <w:lang w:val="en-US"/>
+        </w:rPr>
+      </w:pPr>
+      <w:r>
+        <w:rPr>
+          <w:rStyle w:val="ab"/>
           <w:sz w:val="28"/>
           <w:lang w:val="en-US"/>
         </w:rPr>
@@ -1266,7 +1363,23 @@
           <w:sz w:val="28"/>
           <w:lang w:val="en-US"/>
         </w:rPr>
-        <w:t>The problem which is complicating this situation is that classes are mandatory by law, unless school can attest to students having valid reasons to be absent. Thus for this reason the Helen Parkhurst’s teachers have to keep a record of absentees, therefore the students which are physically unable to attend this can give rise to a lot of not only bookkeeping to do but potential penalties</w:t>
+        <w:t xml:space="preserve">The </w:t>
+      </w:r>
+      <w:proofErr w:type="gramStart"/>
+      <w:r>
+        <w:rPr>
+          <w:sz w:val="28"/>
+          <w:lang w:val="en-US"/>
+        </w:rPr>
+        <w:t>problem which is complicating this situation</w:t>
+      </w:r>
+      <w:proofErr w:type="gramEnd"/>
+      <w:r>
+        <w:rPr>
+          <w:sz w:val="28"/>
+          <w:lang w:val="en-US"/>
+        </w:rPr>
+        <w:t xml:space="preserve"> is that classes are mandatory by law, unless school can attest to students having valid reasons to be absent. Thus for this reason the Helen Parkhurst’s teachers have to keep a record of absentees, therefore the students which are physically unable to attend this can give rise to a lot of not only bookkeeping to do but potential penalties</w:t>
       </w:r>
       <w:r>
         <w:rPr>
@@ -1294,7 +1407,23 @@
           <w:sz w:val="28"/>
           <w:lang w:val="en-US"/>
         </w:rPr>
-        <w:t>essential instructions of completion. Therefore in order to provide each student with a chance at education the development of a web application is vital according</w:t>
+        <w:t xml:space="preserve">essential instructions of completion. </w:t>
+      </w:r>
+      <w:proofErr w:type="gramStart"/>
+      <w:r>
+        <w:rPr>
+          <w:sz w:val="28"/>
+          <w:lang w:val="en-US"/>
+        </w:rPr>
+        <w:t>Therefore</w:t>
+      </w:r>
+      <w:proofErr w:type="gramEnd"/>
+      <w:r>
+        <w:rPr>
+          <w:sz w:val="28"/>
+          <w:lang w:val="en-US"/>
+        </w:rPr>
+        <w:t xml:space="preserve"> in order to provide each student with a chance at education the development of a web application is vital according</w:t>
       </w:r>
       <w:r>
         <w:rPr>
@@ -1341,7 +1470,7 @@
     </w:p>
     <w:p>
       <w:pPr>
-        <w:pStyle w:val="Heading1"/>
+        <w:pStyle w:val="1"/>
         <w:rPr>
           <w:lang w:val="en-US"/>
         </w:rPr>
@@ -1355,15 +1484,15 @@
     </w:p>
     <w:p>
       <w:pPr>
-        <w:pStyle w:val="TOC1"/>
-        <w:rPr>
-          <w:rStyle w:val="SubtleEmphasis"/>
-          <w:lang w:val="en-US"/>
-        </w:rPr>
-      </w:pPr>
-      <w:r>
-        <w:rPr>
-          <w:rStyle w:val="SubtleEmphasis"/>
+        <w:pStyle w:val="11"/>
+        <w:rPr>
+          <w:rStyle w:val="ab"/>
+          <w:lang w:val="en-US"/>
+        </w:rPr>
+      </w:pPr>
+      <w:r>
+        <w:rPr>
+          <w:rStyle w:val="ab"/>
           <w:lang w:val="en-US"/>
         </w:rPr>
         <w:t>2.1 Goal</w:t>
@@ -1425,7 +1554,23 @@
           <w:sz w:val="28"/>
           <w:lang w:val="en-US"/>
         </w:rPr>
-        <w:t xml:space="preserve"> an application which will allow students, who are physically </w:t>
+        <w:t xml:space="preserve"> an </w:t>
+      </w:r>
+      <w:proofErr w:type="gramStart"/>
+      <w:r>
+        <w:rPr>
+          <w:sz w:val="28"/>
+          <w:lang w:val="en-US"/>
+        </w:rPr>
+        <w:t>application which</w:t>
+      </w:r>
+      <w:proofErr w:type="gramEnd"/>
+      <w:r>
+        <w:rPr>
+          <w:sz w:val="28"/>
+          <w:lang w:val="en-US"/>
+        </w:rPr>
+        <w:t xml:space="preserve"> will allow students, who are </w:t>
       </w:r>
       <w:r>
         <w:rPr>
@@ -1439,77 +1584,60 @@
           <w:sz w:val="28"/>
           <w:lang w:val="en-US"/>
         </w:rPr>
-        <w:t xml:space="preserve"> to virtually</w:t>
-      </w:r>
-      <w:r>
-        <w:rPr>
-          <w:sz w:val="28"/>
-          <w:lang w:val="en-US"/>
-        </w:rPr>
-        <w:t xml:space="preserve"> attend lectures. Therefore, the goal of the project is to provide Highschool Helen Parkhurst with an application which will allow students to take classes in situations where they are physically unable to attend, for example due to high-level sport activities or long-term illness. </w:t>
-      </w:r>
-      <w:r>
-        <w:rPr>
-          <w:sz w:val="28"/>
-          <w:lang w:val="en-US"/>
-        </w:rPr>
-        <w:t>Our</w:t>
-      </w:r>
-      <w:r>
-        <w:rPr>
-          <w:sz w:val="28"/>
-          <w:lang w:val="en-US"/>
-        </w:rPr>
-        <w:t xml:space="preserve"> group</w:t>
-      </w:r>
-      <w:r>
-        <w:rPr>
-          <w:sz w:val="28"/>
-          <w:lang w:val="en-US"/>
-        </w:rPr>
-        <w:t xml:space="preserve"> will focus on </w:t>
-      </w:r>
-      <w:r>
-        <w:rPr>
-          <w:sz w:val="28"/>
-          <w:lang w:val="en-US"/>
-        </w:rPr>
-        <w:t>creat</w:t>
-      </w:r>
-      <w:r>
-        <w:rPr>
-          <w:sz w:val="28"/>
-          <w:lang w:val="en-US"/>
-        </w:rPr>
-        <w:t>ing</w:t>
-      </w:r>
-      <w:r>
-        <w:rPr>
-          <w:sz w:val="28"/>
-          <w:lang w:val="en-US"/>
-        </w:rPr>
-        <w:t>, developing and implementing</w:t>
-      </w:r>
-      <w:r>
-        <w:rPr>
-          <w:sz w:val="28"/>
-          <w:lang w:val="en-US"/>
-        </w:rPr>
-        <w:t xml:space="preserve"> a web application with which students can </w:t>
-      </w:r>
-      <w:r>
-        <w:rPr>
-          <w:sz w:val="28"/>
-          <w:lang w:val="en-US"/>
-        </w:rPr>
-        <w:t xml:space="preserve">virtually attend and </w:t>
-      </w:r>
-      <w:r>
-        <w:rPr>
-          <w:sz w:val="28"/>
-          <w:lang w:val="en-US"/>
-        </w:rPr>
-        <w:t>take classes over the internet, in a way which gives the teacher control over the learning activities, and have the disturbance level as little of the class as possible.</w:t>
+        <w:t xml:space="preserve"> to </w:t>
+      </w:r>
+      <w:r>
+        <w:rPr>
+          <w:sz w:val="28"/>
+          <w:lang w:val="en-US"/>
+        </w:rPr>
+        <w:t xml:space="preserve">attend lectures. Therefore, the goal of the project is to provide </w:t>
+      </w:r>
+      <w:proofErr w:type="spellStart"/>
+      <w:r>
+        <w:rPr>
+          <w:sz w:val="28"/>
+          <w:lang w:val="en-US"/>
+        </w:rPr>
+        <w:t>Highschool</w:t>
+      </w:r>
+      <w:proofErr w:type="spellEnd"/>
+      <w:r>
+        <w:rPr>
+          <w:sz w:val="28"/>
+          <w:lang w:val="en-US"/>
+        </w:rPr>
+        <w:t xml:space="preserve"> Helen Parkhurst with an </w:t>
+      </w:r>
+      <w:proofErr w:type="gramStart"/>
+      <w:r>
+        <w:rPr>
+          <w:sz w:val="28"/>
+          <w:lang w:val="en-US"/>
+        </w:rPr>
+        <w:t>opportunity</w:t>
+      </w:r>
+      <w:r>
+        <w:rPr>
+          <w:sz w:val="28"/>
+          <w:lang w:val="en-US"/>
+        </w:rPr>
+        <w:t xml:space="preserve"> which</w:t>
+      </w:r>
+      <w:proofErr w:type="gramEnd"/>
+      <w:r>
+        <w:rPr>
+          <w:sz w:val="28"/>
+          <w:lang w:val="en-US"/>
+        </w:rPr>
+        <w:t xml:space="preserve"> will allow students to take classes in situations where they are unable to attend, for example due to high-level sport activities or long-term illness.</w:t>
+      </w:r>
+      <w:r>
+        <w:rPr>
+          <w:sz w:val="28"/>
+          <w:lang w:val="en-US"/>
+        </w:rPr>
+        <w:t xml:space="preserve"> </w:t>
       </w:r>
     </w:p>
     <w:p>
@@ -1517,6 +1645,99 @@
         <w:spacing w:line="360" w:lineRule="auto"/>
         <w:ind w:firstLine="708"/>
         <w:rPr>
+          <w:i/>
+          <w:color w:val="92CDDC" w:themeColor="accent5" w:themeTint="99"/>
+          <w:sz w:val="28"/>
+          <w:lang w:val="en-US"/>
+        </w:rPr>
+      </w:pPr>
+      <w:proofErr w:type="gramStart"/>
+      <w:r>
+        <w:rPr>
+          <w:i/>
+          <w:color w:val="92CDDC" w:themeColor="accent5" w:themeTint="99"/>
+          <w:sz w:val="28"/>
+          <w:lang w:val="en-US"/>
+        </w:rPr>
+        <w:t xml:space="preserve">I think that this part is not a goal, but a solution to our research questions, so it should be later: </w:t>
+      </w:r>
+      <w:r>
+        <w:rPr>
+          <w:sz w:val="28"/>
+          <w:lang w:val="en-US"/>
+        </w:rPr>
+        <w:t xml:space="preserve"> </w:t>
+      </w:r>
+      <w:r>
+        <w:rPr>
+          <w:sz w:val="28"/>
+          <w:lang w:val="en-US"/>
+        </w:rPr>
+        <w:t>Our</w:t>
+      </w:r>
+      <w:r>
+        <w:rPr>
+          <w:sz w:val="28"/>
+          <w:lang w:val="en-US"/>
+        </w:rPr>
+        <w:t xml:space="preserve"> group</w:t>
+      </w:r>
+      <w:r>
+        <w:rPr>
+          <w:sz w:val="28"/>
+          <w:lang w:val="en-US"/>
+        </w:rPr>
+        <w:t xml:space="preserve"> will focus on </w:t>
+      </w:r>
+      <w:r>
+        <w:rPr>
+          <w:sz w:val="28"/>
+          <w:lang w:val="en-US"/>
+        </w:rPr>
+        <w:t>creat</w:t>
+      </w:r>
+      <w:r>
+        <w:rPr>
+          <w:sz w:val="28"/>
+          <w:lang w:val="en-US"/>
+        </w:rPr>
+        <w:t>ing</w:t>
+      </w:r>
+      <w:r>
+        <w:rPr>
+          <w:sz w:val="28"/>
+          <w:lang w:val="en-US"/>
+        </w:rPr>
+        <w:t>, developing and implementing</w:t>
+      </w:r>
+      <w:r>
+        <w:rPr>
+          <w:sz w:val="28"/>
+          <w:lang w:val="en-US"/>
+        </w:rPr>
+        <w:t xml:space="preserve"> a web application with which students can </w:t>
+      </w:r>
+      <w:r>
+        <w:rPr>
+          <w:sz w:val="28"/>
+          <w:lang w:val="en-US"/>
+        </w:rPr>
+        <w:t xml:space="preserve">virtually attend and </w:t>
+      </w:r>
+      <w:r>
+        <w:rPr>
+          <w:sz w:val="28"/>
+          <w:lang w:val="en-US"/>
+        </w:rPr>
+        <w:t>take classes over the internet, in a way which gives the teacher control over the learning activities, and have the disturbance level as little of the class as possible.</w:t>
+      </w:r>
+      <w:proofErr w:type="gramEnd"/>
+    </w:p>
+    <w:p>
+      <w:pPr>
+        <w:spacing w:line="360" w:lineRule="auto"/>
+        <w:ind w:firstLine="708"/>
+        <w:rPr>
           <w:rFonts w:eastAsiaTheme="minorEastAsia"/>
           <w:lang w:val="en-US" w:eastAsia="ja-JP"/>
         </w:rPr>
@@ -1530,7 +1751,7 @@
     </w:p>
     <w:p>
       <w:pPr>
-        <w:pStyle w:val="Heading1"/>
+        <w:pStyle w:val="1"/>
         <w:rPr>
           <w:lang w:val="en-US"/>
         </w:rPr>
@@ -1551,7 +1772,7 @@
     </w:p>
     <w:p>
       <w:pPr>
-        <w:pStyle w:val="ListParagraph"/>
+        <w:pStyle w:val="a9"/>
         <w:spacing w:before="240" w:line="360" w:lineRule="auto"/>
         <w:ind w:left="0" w:firstLine="708"/>
         <w:rPr>
@@ -1571,20 +1792,36 @@
           <w:sz w:val="28"/>
           <w:lang w:val="en-US"/>
         </w:rPr>
-        <w:t xml:space="preserve"> in a short sentence. The main question is then further divided into sub-questions to ensure a steady step by step development of the application.</w:t>
+        <w:t xml:space="preserve"> in a short sentence. The main question is then further divided into sub-questions to ensure a steady </w:t>
+      </w:r>
+      <w:proofErr w:type="gramStart"/>
+      <w:r>
+        <w:rPr>
+          <w:sz w:val="28"/>
+          <w:lang w:val="en-US"/>
+        </w:rPr>
+        <w:t>step by step</w:t>
+      </w:r>
+      <w:proofErr w:type="gramEnd"/>
+      <w:r>
+        <w:rPr>
+          <w:sz w:val="28"/>
+          <w:lang w:val="en-US"/>
+        </w:rPr>
+        <w:t xml:space="preserve"> development of the application.</w:t>
       </w:r>
     </w:p>
     <w:p>
       <w:pPr>
-        <w:pStyle w:val="TOC1"/>
-        <w:rPr>
-          <w:rStyle w:val="SubtleEmphasis"/>
-          <w:lang w:val="en-US"/>
-        </w:rPr>
-      </w:pPr>
-      <w:r>
-        <w:rPr>
-          <w:rStyle w:val="SubtleEmphasis"/>
+        <w:pStyle w:val="11"/>
+        <w:rPr>
+          <w:rStyle w:val="ab"/>
+          <w:lang w:val="en-US"/>
+        </w:rPr>
+      </w:pPr>
+      <w:r>
+        <w:rPr>
+          <w:rStyle w:val="ab"/>
           <w:lang w:val="en-US"/>
         </w:rPr>
         <w:t xml:space="preserve">3.1 Research Question </w:t>
@@ -1618,7 +1855,7 @@
           <w:sz w:val="28"/>
           <w:lang w:val="en-US"/>
         </w:rPr>
-        <w:t xml:space="preserve"> students, who are physical not </w:t>
+        <w:t xml:space="preserve"> students, who are not </w:t>
       </w:r>
       <w:r>
         <w:rPr>
@@ -1632,20 +1869,27 @@
           <w:sz w:val="28"/>
           <w:lang w:val="en-US"/>
         </w:rPr>
-        <w:t xml:space="preserve"> live access to the class lecture and implement a method for tracking their participation?  </w:t>
+        <w:t>n</w:t>
+      </w:r>
+      <w:r>
+        <w:rPr>
+          <w:sz w:val="28"/>
+          <w:lang w:val="en-US"/>
+        </w:rPr>
+        <w:t xml:space="preserve"> access to the class lecture and implement a method for tracking their participation?  </w:t>
       </w:r>
     </w:p>
     <w:p>
       <w:pPr>
         <w:rPr>
-          <w:rStyle w:val="SubtleEmphasis"/>
-          <w:sz w:val="24"/>
-          <w:lang w:val="en-US"/>
-        </w:rPr>
-      </w:pPr>
-      <w:r>
-        <w:rPr>
-          <w:rStyle w:val="SubtleEmphasis"/>
+          <w:rStyle w:val="ab"/>
+          <w:sz w:val="28"/>
+          <w:lang w:val="en-US"/>
+        </w:rPr>
+      </w:pPr>
+      <w:r>
+        <w:rPr>
+          <w:rStyle w:val="ab"/>
           <w:sz w:val="28"/>
           <w:lang w:val="en-US"/>
         </w:rPr>
@@ -1654,53 +1898,141 @@
     </w:p>
     <w:p>
       <w:pPr>
+        <w:rPr>
+          <w:rStyle w:val="ab"/>
+          <w:color w:val="92CDDC" w:themeColor="accent5" w:themeTint="99"/>
+          <w:sz w:val="24"/>
+          <w:lang w:val="en-US"/>
+        </w:rPr>
+      </w:pPr>
+      <w:r>
+        <w:rPr>
+          <w:rStyle w:val="ab"/>
+          <w:sz w:val="28"/>
+          <w:lang w:val="en-US"/>
+        </w:rPr>
+        <w:tab/>
+      </w:r>
+      <w:r>
+        <w:rPr>
+          <w:rStyle w:val="ab"/>
+          <w:color w:val="92CDDC" w:themeColor="accent5" w:themeTint="99"/>
+          <w:sz w:val="28"/>
+          <w:lang w:val="en-US"/>
+        </w:rPr>
+        <w:t>1. What type of access to school lessons will allow students, who are not able to attend classes, to participate at the school lessons?</w:t>
+      </w:r>
+    </w:p>
+    <w:p>
+      <w:pPr>
+        <w:spacing w:line="360" w:lineRule="auto"/>
+        <w:ind w:firstLine="349"/>
+        <w:rPr>
+          <w:sz w:val="28"/>
+          <w:szCs w:val="28"/>
+          <w:lang w:val="en-US"/>
+        </w:rPr>
+      </w:pPr>
+      <w:r>
+        <w:rPr>
+          <w:sz w:val="28"/>
+          <w:szCs w:val="28"/>
+          <w:lang w:val="en-US"/>
+        </w:rPr>
+        <w:t xml:space="preserve">2. </w:t>
+      </w:r>
+      <w:r>
+        <w:rPr>
+          <w:sz w:val="28"/>
+          <w:lang w:val="en-US"/>
+        </w:rPr>
+        <w:t xml:space="preserve">How to track </w:t>
+      </w:r>
+      <w:r>
+        <w:rPr>
+          <w:sz w:val="28"/>
+          <w:lang w:val="en-US"/>
+        </w:rPr>
+        <w:t>student’s</w:t>
+      </w:r>
+      <w:r>
+        <w:rPr>
+          <w:sz w:val="28"/>
+          <w:lang w:val="en-US"/>
+        </w:rPr>
+        <w:t xml:space="preserve"> attendance</w:t>
+      </w:r>
+      <w:r>
+        <w:rPr>
+          <w:sz w:val="28"/>
+          <w:lang w:val="en-US"/>
+        </w:rPr>
+        <w:t xml:space="preserve"> </w:t>
+      </w:r>
+      <w:r>
+        <w:rPr>
+          <w:i/>
+          <w:color w:val="92CDDC" w:themeColor="accent5" w:themeTint="99"/>
+          <w:sz w:val="28"/>
+          <w:lang w:val="en-US"/>
+        </w:rPr>
+        <w:t>of the particular class</w:t>
+      </w:r>
+      <w:r>
+        <w:rPr>
+          <w:sz w:val="28"/>
+          <w:szCs w:val="28"/>
+          <w:lang w:val="en-US"/>
+        </w:rPr>
+        <w:t xml:space="preserve">? </w:t>
+      </w:r>
+    </w:p>
+    <w:p>
+      <w:pPr>
         <w:spacing w:line="360" w:lineRule="auto"/>
         <w:ind w:left="349"/>
         <w:rPr>
           <w:sz w:val="28"/>
+          <w:lang w:val="en-US"/>
+        </w:rPr>
+      </w:pPr>
+      <w:r>
+        <w:rPr>
+          <w:sz w:val="28"/>
           <w:szCs w:val="28"/>
           <w:lang w:val="en-US"/>
         </w:rPr>
-      </w:pPr>
-      <w:r>
-        <w:rPr>
-          <w:sz w:val="28"/>
-          <w:szCs w:val="28"/>
-          <w:lang w:val="en-US"/>
-        </w:rPr>
-        <w:t xml:space="preserve">1. </w:t>
-      </w:r>
-      <w:r>
-        <w:rPr>
-          <w:sz w:val="28"/>
-          <w:szCs w:val="28"/>
-          <w:lang w:val="en-US"/>
-        </w:rPr>
-        <w:t xml:space="preserve">How to implement a user </w:t>
-      </w:r>
-      <w:r>
-        <w:rPr>
-          <w:sz w:val="28"/>
-          <w:szCs w:val="28"/>
-          <w:lang w:val="en-US"/>
-        </w:rPr>
-        <w:t xml:space="preserve">interface </w:t>
-      </w:r>
-      <w:r>
-        <w:rPr>
-          <w:sz w:val="28"/>
-          <w:szCs w:val="28"/>
-          <w:lang w:val="en-US"/>
-        </w:rPr>
-        <w:t>of the web application</w:t>
-      </w:r>
-      <w:r>
-        <w:rPr>
-          <w:sz w:val="28"/>
-          <w:szCs w:val="28"/>
-          <w:lang w:val="en-US"/>
-        </w:rPr>
-        <w:t xml:space="preserve"> fit for purpose</w:t>
+        <w:t xml:space="preserve">3. </w:t>
+      </w:r>
+      <w:r>
+        <w:rPr>
+          <w:sz w:val="28"/>
+          <w:lang w:val="en-US"/>
+        </w:rPr>
+        <w:t xml:space="preserve">What data </w:t>
+      </w:r>
+      <w:r>
+        <w:rPr>
+          <w:i/>
+          <w:color w:val="92CDDC" w:themeColor="accent5" w:themeTint="99"/>
+          <w:sz w:val="28"/>
+          <w:lang w:val="en-US"/>
+        </w:rPr>
+        <w:t xml:space="preserve">about school and students </w:t>
+      </w:r>
+      <w:r>
+        <w:rPr>
+          <w:sz w:val="28"/>
+          <w:lang w:val="en-US"/>
+        </w:rPr>
+        <w:t xml:space="preserve">should be stored </w:t>
+      </w:r>
+      <w:r>
+        <w:rPr>
+          <w:sz w:val="28"/>
+          <w:lang w:val="en-US"/>
+        </w:rPr>
+        <w:t>and how</w:t>
       </w:r>
       <w:r>
         <w:rPr>
@@ -1716,6 +2048,8 @@
         <w:spacing w:line="360" w:lineRule="auto"/>
         <w:ind w:left="349"/>
         <w:rPr>
+          <w:i/>
+          <w:color w:val="92CDDC" w:themeColor="accent5" w:themeTint="99"/>
           <w:sz w:val="28"/>
           <w:szCs w:val="28"/>
           <w:lang w:val="en-US"/>
@@ -1723,403 +2057,467 @@
       </w:pPr>
       <w:r>
         <w:rPr>
+          <w:i/>
+          <w:color w:val="92CDDC" w:themeColor="accent5" w:themeTint="99"/>
           <w:sz w:val="28"/>
           <w:szCs w:val="28"/>
           <w:lang w:val="en-US"/>
         </w:rPr>
-        <w:t xml:space="preserve">2. </w:t>
-      </w:r>
-      <w:r>
-        <w:rPr>
-          <w:sz w:val="28"/>
-          <w:lang w:val="en-US"/>
-        </w:rPr>
-        <w:t xml:space="preserve">How to track </w:t>
-      </w:r>
-      <w:r>
-        <w:rPr>
-          <w:sz w:val="28"/>
-          <w:lang w:val="en-US"/>
-        </w:rPr>
-        <w:t>student’s</w:t>
-      </w:r>
-      <w:r>
-        <w:rPr>
-          <w:sz w:val="28"/>
-          <w:lang w:val="en-US"/>
-        </w:rPr>
-        <w:t xml:space="preserve"> attendance</w:t>
-      </w:r>
-      <w:r>
-        <w:rPr>
+        <w:t>4. How to implement such access to the classes, providing tracking of the attendance and using the stored data? (</w:t>
+      </w:r>
+      <w:proofErr w:type="gramStart"/>
+      <w:r>
+        <w:rPr>
+          <w:i/>
+          <w:color w:val="92CDDC" w:themeColor="accent5" w:themeTint="99"/>
           <w:sz w:val="28"/>
           <w:szCs w:val="28"/>
           <w:lang w:val="en-US"/>
         </w:rPr>
-        <w:t xml:space="preserve">? </w:t>
+        <w:t>stored</w:t>
+      </w:r>
+      <w:proofErr w:type="gramEnd"/>
+      <w:r>
+        <w:rPr>
+          <w:i/>
+          <w:color w:val="92CDDC" w:themeColor="accent5" w:themeTint="99"/>
+          <w:sz w:val="28"/>
+          <w:szCs w:val="28"/>
+          <w:lang w:val="en-US"/>
+        </w:rPr>
+        <w:t xml:space="preserve"> data sounds really bad….)</w:t>
+      </w:r>
+      <w:r>
+        <w:rPr>
+          <w:sz w:val="24"/>
+          <w:lang w:val="en-US"/>
+        </w:rPr>
+        <w:br w:type="page"/>
       </w:r>
     </w:p>
     <w:p>
       <w:pPr>
-        <w:spacing w:line="360" w:lineRule="auto"/>
-        <w:ind w:left="349"/>
-        <w:rPr>
-          <w:sz w:val="28"/>
-          <w:lang w:val="en-US"/>
-        </w:rPr>
-      </w:pPr>
-      <w:r>
-        <w:rPr>
-          <w:sz w:val="28"/>
-          <w:szCs w:val="28"/>
-          <w:lang w:val="en-US"/>
-        </w:rPr>
-        <w:t xml:space="preserve">3. </w:t>
-      </w:r>
-      <w:r>
-        <w:rPr>
-          <w:sz w:val="28"/>
-          <w:lang w:val="en-US"/>
-        </w:rPr>
-        <w:t xml:space="preserve">What data </w:t>
-      </w:r>
-      <w:r>
-        <w:rPr>
-          <w:sz w:val="28"/>
-          <w:lang w:val="en-US"/>
-        </w:rPr>
-        <w:t xml:space="preserve">should be stored </w:t>
-      </w:r>
-      <w:r>
-        <w:rPr>
-          <w:sz w:val="28"/>
-          <w:lang w:val="en-US"/>
-        </w:rPr>
-        <w:t>and how</w:t>
-      </w:r>
-      <w:r>
-        <w:rPr>
-          <w:sz w:val="28"/>
-          <w:szCs w:val="28"/>
-          <w:lang w:val="en-US"/>
-        </w:rPr>
-        <w:t xml:space="preserve">? </w:t>
+        <w:pStyle w:val="1"/>
+        <w:rPr>
+          <w:lang w:val="en-US"/>
+        </w:rPr>
+      </w:pPr>
+      <w:r>
+        <w:rPr>
+          <w:lang w:val="en-US"/>
+        </w:rPr>
+        <w:lastRenderedPageBreak/>
+        <w:t>4 Description of assignment</w:t>
       </w:r>
     </w:p>
     <w:p>
       <w:pPr>
-        <w:spacing w:line="360" w:lineRule="auto"/>
-        <w:ind w:left="349"/>
+        <w:spacing w:before="240" w:line="360" w:lineRule="auto"/>
+        <w:ind w:firstLine="708"/>
+        <w:rPr>
+          <w:sz w:val="28"/>
+          <w:lang w:val="en-US"/>
+        </w:rPr>
+      </w:pPr>
+      <w:r>
+        <w:rPr>
+          <w:i/>
+          <w:color w:val="92CDDC" w:themeColor="accent5" w:themeTint="99"/>
+          <w:sz w:val="28"/>
+          <w:lang w:val="en-US"/>
+        </w:rPr>
+        <w:t xml:space="preserve">Live access to the school classes, using of online application, </w:t>
+      </w:r>
+      <w:proofErr w:type="gramStart"/>
+      <w:r>
+        <w:rPr>
+          <w:i/>
+          <w:color w:val="92CDDC" w:themeColor="accent5" w:themeTint="99"/>
+          <w:sz w:val="28"/>
+          <w:lang w:val="en-US"/>
+        </w:rPr>
+        <w:t>was chosen</w:t>
+      </w:r>
+      <w:proofErr w:type="gramEnd"/>
+      <w:r>
+        <w:rPr>
+          <w:i/>
+          <w:color w:val="92CDDC" w:themeColor="accent5" w:themeTint="99"/>
+          <w:sz w:val="28"/>
+          <w:lang w:val="en-US"/>
+        </w:rPr>
+        <w:t xml:space="preserve">. </w:t>
+      </w:r>
+      <w:proofErr w:type="spellStart"/>
+      <w:r>
+        <w:rPr>
+          <w:i/>
+          <w:color w:val="92CDDC" w:themeColor="accent5" w:themeTint="99"/>
+          <w:sz w:val="28"/>
+          <w:lang w:val="en-US"/>
+        </w:rPr>
+        <w:t>VoiceWorks</w:t>
+      </w:r>
+      <w:proofErr w:type="spellEnd"/>
+      <w:r>
+        <w:rPr>
+          <w:i/>
+          <w:color w:val="92CDDC" w:themeColor="accent5" w:themeTint="99"/>
+          <w:sz w:val="28"/>
+          <w:lang w:val="en-US"/>
+        </w:rPr>
+        <w:t xml:space="preserve"> </w:t>
+      </w:r>
+      <w:proofErr w:type="gramStart"/>
+      <w:r>
+        <w:rPr>
+          <w:i/>
+          <w:color w:val="92CDDC" w:themeColor="accent5" w:themeTint="99"/>
+          <w:sz w:val="28"/>
+          <w:lang w:val="en-US"/>
+        </w:rPr>
+        <w:t>company</w:t>
+      </w:r>
+      <w:proofErr w:type="gramEnd"/>
+      <w:r>
+        <w:rPr>
+          <w:i/>
+          <w:color w:val="92CDDC" w:themeColor="accent5" w:themeTint="99"/>
+          <w:sz w:val="28"/>
+          <w:lang w:val="en-US"/>
+        </w:rPr>
+        <w:t xml:space="preserve"> provide us with the lay out of the web application as well as with the access to their libraries. </w:t>
+      </w:r>
+      <w:r>
+        <w:rPr>
+          <w:sz w:val="28"/>
+          <w:lang w:val="en-US"/>
+        </w:rPr>
+        <w:t>The lay out of the application</w:t>
+      </w:r>
+      <w:r>
+        <w:rPr>
+          <w:sz w:val="28"/>
+          <w:lang w:val="en-US"/>
+        </w:rPr>
+        <w:t xml:space="preserve"> contains the basic </w:t>
+      </w:r>
+      <w:r>
         <w:rPr>
           <w:sz w:val="28"/>
           <w:szCs w:val="28"/>
           <w:lang w:val="en-US"/>
         </w:rPr>
-      </w:pPr>
+        <w:t xml:space="preserve">login </w:t>
+      </w:r>
       <w:r>
         <w:rPr>
           <w:sz w:val="28"/>
           <w:szCs w:val="28"/>
           <w:lang w:val="en-US"/>
         </w:rPr>
-        <w:t xml:space="preserve">4. </w:t>
-      </w:r>
-      <w:r>
-        <w:rPr>
-          <w:sz w:val="28"/>
-          <w:lang w:val="en-US"/>
-        </w:rPr>
-        <w:t>How to implement an interface, attendance tracker and data storage in the web application</w:t>
-      </w:r>
-      <w:r>
-        <w:rPr>
-          <w:sz w:val="28"/>
-          <w:lang w:val="en-US"/>
-        </w:rPr>
-        <w:t>?</w:t>
-      </w:r>
-      <w:r>
-        <w:rPr>
-          <w:sz w:val="24"/>
-          <w:lang w:val="en-US"/>
-        </w:rPr>
-        <w:br w:type="page"/>
+        <w:t xml:space="preserve">page and script file, which provides an access to </w:t>
+      </w:r>
+      <w:proofErr w:type="spellStart"/>
+      <w:r>
+        <w:rPr>
+          <w:sz w:val="28"/>
+          <w:szCs w:val="28"/>
+          <w:lang w:val="en-US"/>
+        </w:rPr>
+        <w:t>VoiceWorks</w:t>
+      </w:r>
+      <w:proofErr w:type="spellEnd"/>
+      <w:r>
+        <w:rPr>
+          <w:sz w:val="28"/>
+          <w:szCs w:val="28"/>
+          <w:lang w:val="en-US"/>
+        </w:rPr>
+        <w:t xml:space="preserve"> services using their libraries. </w:t>
+      </w:r>
+      <w:r>
+        <w:rPr>
+          <w:sz w:val="28"/>
+          <w:lang w:val="en-US"/>
+        </w:rPr>
+        <w:t xml:space="preserve">That includes </w:t>
+      </w:r>
+      <w:r>
+        <w:rPr>
+          <w:sz w:val="28"/>
+          <w:lang w:val="en-US"/>
+        </w:rPr>
+        <w:t xml:space="preserve">rudimentary chat, where the student and teacher can send messages, as well as a VoIP video call, where </w:t>
+      </w:r>
+      <w:r>
+        <w:rPr>
+          <w:sz w:val="28"/>
+          <w:lang w:val="en-US"/>
+        </w:rPr>
+        <w:t xml:space="preserve">one </w:t>
+      </w:r>
+      <w:r>
+        <w:rPr>
+          <w:sz w:val="28"/>
+          <w:lang w:val="en-US"/>
+        </w:rPr>
+        <w:t xml:space="preserve">can </w:t>
+      </w:r>
+      <w:r>
+        <w:rPr>
+          <w:sz w:val="28"/>
+          <w:lang w:val="en-US"/>
+        </w:rPr>
+        <w:t xml:space="preserve">start </w:t>
+      </w:r>
+      <w:r>
+        <w:rPr>
+          <w:sz w:val="28"/>
+          <w:lang w:val="en-US"/>
+        </w:rPr>
+        <w:t xml:space="preserve">video call </w:t>
+      </w:r>
+      <w:r>
+        <w:rPr>
+          <w:sz w:val="28"/>
+          <w:lang w:val="en-US"/>
+        </w:rPr>
+        <w:t xml:space="preserve">and </w:t>
+      </w:r>
+      <w:r>
+        <w:rPr>
+          <w:sz w:val="28"/>
+          <w:lang w:val="en-US"/>
+        </w:rPr>
+        <w:t xml:space="preserve">end the video call. </w:t>
+      </w:r>
+      <w:r>
+        <w:rPr>
+          <w:sz w:val="28"/>
+          <w:lang w:val="en-US"/>
+        </w:rPr>
+        <w:t>The user logins have been divided among the teams</w:t>
+      </w:r>
+      <w:r>
+        <w:rPr>
+          <w:sz w:val="28"/>
+          <w:lang w:val="en-US"/>
+        </w:rPr>
+        <w:t xml:space="preserve"> each receiving 3</w:t>
+      </w:r>
+      <w:r>
+        <w:rPr>
+          <w:sz w:val="28"/>
+          <w:lang w:val="en-US"/>
+        </w:rPr>
+        <w:t xml:space="preserve">0 </w:t>
+      </w:r>
+      <w:r>
+        <w:rPr>
+          <w:sz w:val="28"/>
+          <w:lang w:val="en-US"/>
+        </w:rPr>
+        <w:t>user</w:t>
+      </w:r>
+      <w:r>
+        <w:rPr>
+          <w:sz w:val="28"/>
+          <w:lang w:val="en-US"/>
+        </w:rPr>
+        <w:t>’s</w:t>
+      </w:r>
+      <w:r>
+        <w:rPr>
+          <w:sz w:val="28"/>
+          <w:lang w:val="en-US"/>
+        </w:rPr>
+        <w:t xml:space="preserve"> logins. </w:t>
+      </w:r>
+      <w:r>
+        <w:rPr>
+          <w:sz w:val="28"/>
+          <w:lang w:val="en-US"/>
+        </w:rPr>
+        <w:t>(</w:t>
+      </w:r>
+      <w:r>
+        <w:rPr>
+          <w:i/>
+          <w:color w:val="92CDDC" w:themeColor="accent5" w:themeTint="99"/>
+          <w:sz w:val="28"/>
+          <w:lang w:val="en-US"/>
+        </w:rPr>
+        <w:t>I don`t get this part…</w:t>
+      </w:r>
+      <w:r>
+        <w:rPr>
+          <w:sz w:val="28"/>
+          <w:lang w:val="en-US"/>
+        </w:rPr>
+        <w:t>The</w:t>
+      </w:r>
+      <w:r>
+        <w:rPr>
+          <w:sz w:val="28"/>
+          <w:lang w:val="en-US"/>
+        </w:rPr>
+        <w:t xml:space="preserve"> available demo software </w:t>
+      </w:r>
+      <w:r>
+        <w:rPr>
+          <w:sz w:val="28"/>
+          <w:lang w:val="en-US"/>
+        </w:rPr>
+        <w:t>is a</w:t>
+      </w:r>
+      <w:r>
+        <w:rPr>
+          <w:sz w:val="28"/>
+          <w:lang w:val="en-US"/>
+        </w:rPr>
+        <w:t xml:space="preserve"> web application where teachers can create classes and add students to the class </w:t>
+      </w:r>
+      <w:r>
+        <w:rPr>
+          <w:sz w:val="28"/>
+          <w:lang w:val="en-US"/>
+        </w:rPr>
+        <w:t>as well as</w:t>
+      </w:r>
+      <w:r>
+        <w:rPr>
+          <w:sz w:val="28"/>
+          <w:lang w:val="en-US"/>
+        </w:rPr>
+        <w:t xml:space="preserve"> </w:t>
+      </w:r>
+      <w:r>
+        <w:rPr>
+          <w:sz w:val="28"/>
+          <w:lang w:val="en-US"/>
+        </w:rPr>
+        <w:t>interact and see the chat conversation which the students converse in.</w:t>
+      </w:r>
+      <w:r>
+        <w:rPr>
+          <w:sz w:val="28"/>
+          <w:lang w:val="en-US"/>
+        </w:rPr>
+        <w:t>)</w:t>
       </w:r>
     </w:p>
     <w:p>
       <w:pPr>
-        <w:pStyle w:val="Heading1"/>
-        <w:rPr>
-          <w:lang w:val="en-US"/>
-        </w:rPr>
-      </w:pPr>
-      <w:r>
-        <w:rPr>
-          <w:lang w:val="en-US"/>
-        </w:rPr>
-        <w:lastRenderedPageBreak/>
-        <w:t>4 Description of assignment</w:t>
+        <w:rPr>
+          <w:sz w:val="28"/>
+          <w:lang w:val="en-US"/>
+        </w:rPr>
+      </w:pPr>
+      <w:r>
+        <w:rPr>
+          <w:sz w:val="28"/>
+          <w:lang w:val="en-US"/>
+        </w:rPr>
+        <w:t xml:space="preserve"> </w:t>
+      </w:r>
+      <w:r>
+        <w:rPr>
+          <w:sz w:val="28"/>
+          <w:lang w:val="en-US"/>
+        </w:rPr>
+        <w:br w:type="page"/>
       </w:r>
     </w:p>
     <w:p>
       <w:pPr>
-        <w:spacing w:before="240" w:line="360" w:lineRule="auto"/>
-        <w:ind w:firstLine="708"/>
-        <w:rPr>
-          <w:sz w:val="28"/>
-          <w:lang w:val="en-US"/>
-        </w:rPr>
-      </w:pPr>
-      <w:r>
-        <w:rPr>
-          <w:sz w:val="28"/>
-          <w:lang w:val="en-US"/>
-        </w:rPr>
-        <w:t>Demo project and t</w:t>
-      </w:r>
-      <w:r>
-        <w:rPr>
-          <w:sz w:val="28"/>
-          <w:lang w:val="en-US"/>
-        </w:rPr>
-        <w:t>he current library</w:t>
-      </w:r>
-      <w:r>
-        <w:rPr>
-          <w:sz w:val="28"/>
-          <w:lang w:val="en-US"/>
-        </w:rPr>
-        <w:t xml:space="preserve">, all of </w:t>
-      </w:r>
-      <w:r>
-        <w:rPr>
-          <w:sz w:val="28"/>
-          <w:lang w:val="en-US"/>
-        </w:rPr>
-        <w:t>which ha</w:t>
-      </w:r>
-      <w:r>
-        <w:rPr>
-          <w:sz w:val="28"/>
-          <w:lang w:val="en-US"/>
-        </w:rPr>
-        <w:t>ve</w:t>
-      </w:r>
-      <w:r>
-        <w:rPr>
-          <w:sz w:val="28"/>
-          <w:lang w:val="en-US"/>
-        </w:rPr>
-        <w:t xml:space="preserve"> been provided by VoiceWorks, has the fundamentals needed to be implemented in the project. The library contains the basic </w:t>
-      </w:r>
-      <w:r>
-        <w:rPr>
-          <w:sz w:val="28"/>
-          <w:szCs w:val="28"/>
-          <w:lang w:val="en-US"/>
-        </w:rPr>
-        <w:t xml:space="preserve">login </w:t>
-      </w:r>
-      <w:r>
-        <w:rPr>
-          <w:sz w:val="28"/>
-          <w:szCs w:val="28"/>
-          <w:lang w:val="en-US"/>
-        </w:rPr>
-        <w:t xml:space="preserve">with </w:t>
-      </w:r>
-      <w:r>
-        <w:rPr>
-          <w:color w:val="000000"/>
-          <w:sz w:val="28"/>
-          <w:szCs w:val="28"/>
-          <w:shd w:val="clear" w:color="auto" w:fill="FFFFFF"/>
-          <w:lang w:val="en-US"/>
-        </w:rPr>
-        <w:t>two input fields and a submit button</w:t>
-      </w:r>
-      <w:r>
-        <w:rPr>
-          <w:sz w:val="28"/>
-          <w:szCs w:val="28"/>
-          <w:lang w:val="en-US"/>
-        </w:rPr>
-        <w:t>.</w:t>
-      </w:r>
-      <w:r>
-        <w:rPr>
-          <w:sz w:val="28"/>
-          <w:lang w:val="en-US"/>
-        </w:rPr>
-        <w:t xml:space="preserve"> The user logins, which will be used during the initial development process of the application, have been divided among the teams</w:t>
-      </w:r>
-      <w:r>
-        <w:rPr>
-          <w:sz w:val="28"/>
-          <w:lang w:val="en-US"/>
-        </w:rPr>
-        <w:t xml:space="preserve"> each receiving 20 user logins</w:t>
-      </w:r>
-      <w:r>
-        <w:rPr>
-          <w:sz w:val="28"/>
-          <w:lang w:val="en-US"/>
-        </w:rPr>
-        <w:t>.</w:t>
-      </w:r>
-      <w:r>
-        <w:rPr>
-          <w:sz w:val="28"/>
-          <w:lang w:val="en-US"/>
-        </w:rPr>
-        <w:t xml:space="preserve"> </w:t>
-      </w:r>
-      <w:r>
-        <w:rPr>
-          <w:sz w:val="28"/>
-          <w:lang w:val="en-US"/>
-        </w:rPr>
-        <w:t xml:space="preserve">Included in the library are also a </w:t>
-      </w:r>
-      <w:r>
-        <w:rPr>
-          <w:sz w:val="28"/>
-          <w:lang w:val="en-US"/>
-        </w:rPr>
-        <w:t xml:space="preserve">rudimentary chat, where the student and teacher can send messages, as well as a VoIP video call, where </w:t>
-      </w:r>
-      <w:r>
-        <w:rPr>
-          <w:sz w:val="28"/>
-          <w:lang w:val="en-US"/>
-        </w:rPr>
-        <w:t xml:space="preserve">one </w:t>
-      </w:r>
-      <w:r>
-        <w:rPr>
-          <w:sz w:val="28"/>
-          <w:lang w:val="en-US"/>
-        </w:rPr>
-        <w:t xml:space="preserve">can </w:t>
-      </w:r>
-      <w:r>
-        <w:rPr>
-          <w:sz w:val="28"/>
-          <w:lang w:val="en-US"/>
-        </w:rPr>
-        <w:t xml:space="preserve">start </w:t>
-      </w:r>
-      <w:r>
-        <w:rPr>
-          <w:sz w:val="28"/>
-          <w:lang w:val="en-US"/>
-        </w:rPr>
-        <w:t xml:space="preserve">video call </w:t>
-      </w:r>
-      <w:r>
-        <w:rPr>
-          <w:sz w:val="28"/>
-          <w:lang w:val="en-US"/>
-        </w:rPr>
-        <w:t xml:space="preserve">and </w:t>
-      </w:r>
-      <w:r>
-        <w:rPr>
-          <w:sz w:val="28"/>
-          <w:lang w:val="en-US"/>
-        </w:rPr>
-        <w:t xml:space="preserve">end the video call. </w:t>
-      </w:r>
-      <w:r>
-        <w:rPr>
-          <w:sz w:val="28"/>
-          <w:lang w:val="en-US"/>
-        </w:rPr>
-        <w:t>The</w:t>
-      </w:r>
-      <w:r>
-        <w:rPr>
-          <w:sz w:val="28"/>
-          <w:lang w:val="en-US"/>
-        </w:rPr>
-        <w:t xml:space="preserve"> available demo software </w:t>
-      </w:r>
-      <w:r>
-        <w:rPr>
-          <w:sz w:val="28"/>
-          <w:lang w:val="en-US"/>
-        </w:rPr>
-        <w:t>is a</w:t>
-      </w:r>
-      <w:r>
-        <w:rPr>
-          <w:sz w:val="28"/>
-          <w:lang w:val="en-US"/>
-        </w:rPr>
-        <w:t xml:space="preserve"> web application where teachers can create classes and add students to the class </w:t>
-      </w:r>
-      <w:r>
-        <w:rPr>
-          <w:sz w:val="28"/>
-          <w:lang w:val="en-US"/>
-        </w:rPr>
-        <w:t>as well as</w:t>
-      </w:r>
-      <w:r>
-        <w:rPr>
-          <w:sz w:val="28"/>
-          <w:lang w:val="en-US"/>
-        </w:rPr>
-        <w:t xml:space="preserve"> </w:t>
-      </w:r>
-      <w:r>
-        <w:rPr>
-          <w:sz w:val="28"/>
-          <w:lang w:val="en-US"/>
-        </w:rPr>
-        <w:t>interact and see the chat conversation which the students converse in.</w:t>
+        <w:pStyle w:val="1"/>
+        <w:rPr>
+          <w:lang w:val="en-US"/>
+        </w:rPr>
+      </w:pPr>
+      <w:r>
+        <w:rPr>
+          <w:lang w:val="en-US"/>
+        </w:rPr>
+        <w:lastRenderedPageBreak/>
+        <w:t>5 Scope of the assignment including preconditions</w:t>
       </w:r>
     </w:p>
     <w:p>
       <w:pPr>
-        <w:rPr>
-          <w:sz w:val="28"/>
-          <w:lang w:val="en-US"/>
-        </w:rPr>
-      </w:pPr>
-      <w:r>
-        <w:rPr>
-          <w:sz w:val="28"/>
-          <w:lang w:val="en-US"/>
-        </w:rPr>
-        <w:t xml:space="preserve"> </w:t>
-      </w:r>
-      <w:r>
-        <w:rPr>
-          <w:sz w:val="28"/>
-          <w:lang w:val="en-US"/>
-        </w:rPr>
-        <w:br w:type="page"/>
+        <w:spacing w:before="240"/>
+        <w:rPr>
+          <w:sz w:val="28"/>
+          <w:szCs w:val="24"/>
+          <w:lang w:val="en-US"/>
+        </w:rPr>
+      </w:pPr>
+      <w:r>
+        <w:rPr>
+          <w:sz w:val="28"/>
+          <w:szCs w:val="24"/>
+          <w:lang w:val="en-US"/>
+        </w:rPr>
+        <w:t xml:space="preserve">This section describes the scope of the project, the expectations of the tasks and the parties involves. The </w:t>
+      </w:r>
+      <w:proofErr w:type="spellStart"/>
+      <w:r>
+        <w:rPr>
+          <w:sz w:val="28"/>
+          <w:szCs w:val="24"/>
+          <w:lang w:val="en-US"/>
+        </w:rPr>
+        <w:t>MoSCoW</w:t>
+      </w:r>
+      <w:proofErr w:type="spellEnd"/>
+      <w:r>
+        <w:rPr>
+          <w:sz w:val="28"/>
+          <w:szCs w:val="24"/>
+          <w:lang w:val="en-US"/>
+        </w:rPr>
+        <w:t xml:space="preserve"> is a business requirements technique that </w:t>
+      </w:r>
+      <w:proofErr w:type="gramStart"/>
+      <w:r>
+        <w:rPr>
+          <w:sz w:val="28"/>
+          <w:szCs w:val="24"/>
+          <w:lang w:val="en-US"/>
+        </w:rPr>
+        <w:t>is used</w:t>
+      </w:r>
+      <w:proofErr w:type="gramEnd"/>
+      <w:r>
+        <w:rPr>
+          <w:sz w:val="28"/>
+          <w:szCs w:val="24"/>
+          <w:lang w:val="en-US"/>
+        </w:rPr>
+        <w:t xml:space="preserve"> to describe in this sections with following contexts (Analysis, 2009).</w:t>
       </w:r>
     </w:p>
     <w:p>
       <w:pPr>
-        <w:pStyle w:val="Heading1"/>
-        <w:rPr>
-          <w:lang w:val="en-US"/>
-        </w:rPr>
-      </w:pPr>
-      <w:r>
-        <w:rPr>
-          <w:lang w:val="en-US"/>
-        </w:rPr>
-        <w:lastRenderedPageBreak/>
-        <w:t>5 Scope of the assignment including preconditions</w:t>
+        <w:spacing w:line="360" w:lineRule="auto"/>
+        <w:rPr>
+          <w:b/>
+          <w:sz w:val="28"/>
+          <w:lang w:val="en-US"/>
+        </w:rPr>
+      </w:pPr>
+      <w:r>
+        <w:rPr>
+          <w:b/>
+          <w:sz w:val="28"/>
+          <w:lang w:val="en-US"/>
+        </w:rPr>
+        <w:t>MUST (M)</w:t>
       </w:r>
     </w:p>
     <w:p>
       <w:pPr>
-        <w:spacing w:before="240"/>
         <w:rPr>
           <w:sz w:val="28"/>
           <w:szCs w:val="24"/>
@@ -2132,7 +2530,7 @@
           <w:szCs w:val="24"/>
           <w:lang w:val="en-US"/>
         </w:rPr>
-        <w:t>This section describes the scope of the project, the expectations of the tasks and the parties involves. The MoSCoW is a business requirements technique that is used to describe in this sections with following contexts (Analysis, 2009).</w:t>
+        <w:t>Defines a requirement that has to satisfy for the final solution to be accepted.</w:t>
       </w:r>
     </w:p>
     <w:p>
@@ -2141,6 +2539,7 @@
         <w:rPr>
           <w:b/>
           <w:sz w:val="28"/>
+          <w:szCs w:val="28"/>
           <w:lang w:val="en-US"/>
         </w:rPr>
       </w:pPr>
@@ -2148,9 +2547,10 @@
         <w:rPr>
           <w:b/>
           <w:sz w:val="28"/>
-          <w:lang w:val="en-US"/>
-        </w:rPr>
-        <w:t>MUST (M)</w:t>
+          <w:szCs w:val="28"/>
+          <w:lang w:val="en-US"/>
+        </w:rPr>
+        <w:t>SHOULD (S)</w:t>
       </w:r>
     </w:p>
     <w:p>
@@ -2167,7 +2567,7 @@
           <w:szCs w:val="24"/>
           <w:lang w:val="en-US"/>
         </w:rPr>
-        <w:t>Defines a requirement that has to satisfy for the final solution to be accepted.</w:t>
+        <w:t>This is a high priority requirement that should be included if possible within the delivery time box. Workarounds may be available for such a requirements and they are not usually considered time-critical or must-haves.</w:t>
       </w:r>
     </w:p>
     <w:p>
@@ -2176,7 +2576,7 @@
         <w:rPr>
           <w:b/>
           <w:sz w:val="28"/>
-          <w:szCs w:val="28"/>
+          <w:szCs w:val="32"/>
           <w:lang w:val="en-US"/>
         </w:rPr>
       </w:pPr>
@@ -2184,10 +2584,10 @@
         <w:rPr>
           <w:b/>
           <w:sz w:val="28"/>
-          <w:szCs w:val="28"/>
-          <w:lang w:val="en-US"/>
-        </w:rPr>
-        <w:t>SHOULD (S)</w:t>
+          <w:szCs w:val="32"/>
+          <w:lang w:val="en-US"/>
+        </w:rPr>
+        <w:t>COULD (C)</w:t>
       </w:r>
     </w:p>
     <w:p>
@@ -2204,7 +2604,41 @@
           <w:szCs w:val="24"/>
           <w:lang w:val="en-US"/>
         </w:rPr>
-        <w:t>This is a high priority requirement that should be included if possible within the delivery time box. Workarounds may be available for such a requirements and they are not usually considered time-critical or must-haves.</w:t>
+        <w:t xml:space="preserve">This is desirable or nice-to-have requirement but the main solution </w:t>
+      </w:r>
+      <w:proofErr w:type="gramStart"/>
+      <w:r>
+        <w:rPr>
+          <w:sz w:val="28"/>
+          <w:szCs w:val="24"/>
+          <w:lang w:val="en-US"/>
+        </w:rPr>
+        <w:t>is still accepted</w:t>
+      </w:r>
+      <w:proofErr w:type="gramEnd"/>
+      <w:r>
+        <w:rPr>
+          <w:sz w:val="28"/>
+          <w:szCs w:val="24"/>
+          <w:lang w:val="en-US"/>
+        </w:rPr>
+        <w:t xml:space="preserve"> even if this functionality is not included in the final </w:t>
+      </w:r>
+      <w:r>
+        <w:rPr>
+          <w:sz w:val="28"/>
+          <w:szCs w:val="24"/>
+          <w:lang w:val="en-US"/>
+        </w:rPr>
+        <w:t>project</w:t>
+      </w:r>
+      <w:r>
+        <w:rPr>
+          <w:sz w:val="28"/>
+          <w:szCs w:val="24"/>
+          <w:lang w:val="en-US"/>
+        </w:rPr>
+        <w:t>.</w:t>
       </w:r>
     </w:p>
     <w:p>
@@ -2213,7 +2647,7 @@
         <w:rPr>
           <w:b/>
           <w:sz w:val="28"/>
-          <w:szCs w:val="32"/>
+          <w:szCs w:val="28"/>
           <w:lang w:val="en-US"/>
         </w:rPr>
       </w:pPr>
@@ -2221,10 +2655,10 @@
         <w:rPr>
           <w:b/>
           <w:sz w:val="28"/>
-          <w:szCs w:val="32"/>
-          <w:lang w:val="en-US"/>
-        </w:rPr>
-        <w:t>COULD (C)</w:t>
+          <w:szCs w:val="28"/>
+          <w:lang w:val="en-US"/>
+        </w:rPr>
+        <w:t>WON’T or WOULD (W)</w:t>
       </w:r>
     </w:p>
     <w:p>
@@ -2241,65 +2675,30 @@
           <w:szCs w:val="24"/>
           <w:lang w:val="en-US"/>
         </w:rPr>
-        <w:t xml:space="preserve">This is desirable or nice-to-have requirement but the main solution is still accepted even if this functionality is not included in the final </w:t>
-      </w:r>
+        <w:t xml:space="preserve">This represents requirement that the stakeholders want to have implemented but agreed that it </w:t>
+      </w:r>
+      <w:proofErr w:type="gramStart"/>
       <w:r>
         <w:rPr>
           <w:sz w:val="28"/>
           <w:szCs w:val="24"/>
           <w:lang w:val="en-US"/>
         </w:rPr>
-        <w:t>project</w:t>
-      </w:r>
+        <w:t>will not be implemented</w:t>
+      </w:r>
+      <w:proofErr w:type="gramEnd"/>
       <w:r>
         <w:rPr>
           <w:sz w:val="28"/>
           <w:szCs w:val="24"/>
           <w:lang w:val="en-US"/>
         </w:rPr>
-        <w:t>.</w:t>
-      </w:r>
-    </w:p>
-    <w:p>
-      <w:pPr>
-        <w:spacing w:line="360" w:lineRule="auto"/>
-        <w:rPr>
-          <w:b/>
-          <w:sz w:val="28"/>
-          <w:szCs w:val="28"/>
-          <w:lang w:val="en-US"/>
-        </w:rPr>
-      </w:pPr>
-      <w:r>
-        <w:rPr>
-          <w:b/>
-          <w:sz w:val="28"/>
-          <w:szCs w:val="28"/>
-          <w:lang w:val="en-US"/>
-        </w:rPr>
-        <w:t>WON’T or WOULD (W)</w:t>
-      </w:r>
-    </w:p>
-    <w:p>
-      <w:pPr>
-        <w:rPr>
-          <w:sz w:val="28"/>
-          <w:szCs w:val="24"/>
-          <w:lang w:val="en-US"/>
-        </w:rPr>
-      </w:pPr>
-      <w:r>
-        <w:rPr>
-          <w:sz w:val="28"/>
-          <w:szCs w:val="24"/>
-          <w:lang w:val="en-US"/>
-        </w:rPr>
-        <w:t xml:space="preserve">This represents requirement that the stakeholders want to have implemented but agreed that it will not be implemented in the current version. </w:t>
+        <w:t xml:space="preserve"> in the current version. </w:t>
       </w:r>
     </w:p>
     <w:tbl>
       <w:tblPr>
-        <w:tblStyle w:val="GridTable1Light-Accent2"/>
+        <w:tblStyle w:val="-12"/>
         <w:tblW w:w="9889" w:type="dxa"/>
         <w:tblLayout w:type="fixed"/>
         <w:tblLook w:val="04A0" w:firstRow="1" w:lastRow="0" w:firstColumn="1" w:lastColumn="0" w:noHBand="0" w:noVBand="1"/>
@@ -2349,6 +2748,7 @@
                 <w:lang w:val="en-US"/>
               </w:rPr>
             </w:pPr>
+            <w:proofErr w:type="spellStart"/>
             <w:r>
               <w:rPr>
                 <w:sz w:val="28"/>
@@ -2356,6 +2756,7 @@
               </w:rPr>
               <w:t>MoSCoW</w:t>
             </w:r>
+            <w:proofErr w:type="spellEnd"/>
           </w:p>
         </w:tc>
       </w:tr>
@@ -2379,7 +2780,25 @@
                 <w:sz w:val="28"/>
                 <w:lang w:val="en-US"/>
               </w:rPr>
-              <w:t>Have a homepage with all the subjects, which the students can click and will direct him/her to the desired subject (and having a heading/text/icon saying if there are any online/live lectures given at the time the student is being logged in).</w:t>
+              <w:t xml:space="preserve">Have a homepage with all the subjects, which the students can click and will direct him/her to the desired subject (and having a heading/text/icon saying if there are any online/live lectures given at the time the student </w:t>
+            </w:r>
+            <w:proofErr w:type="gramStart"/>
+            <w:r>
+              <w:rPr>
+                <w:b w:val="0"/>
+                <w:sz w:val="28"/>
+                <w:lang w:val="en-US"/>
+              </w:rPr>
+              <w:t>is being logged in</w:t>
+            </w:r>
+            <w:proofErr w:type="gramEnd"/>
+            <w:r>
+              <w:rPr>
+                <w:b w:val="0"/>
+                <w:sz w:val="28"/>
+                <w:lang w:val="en-US"/>
+              </w:rPr>
+              <w:t>).</w:t>
             </w:r>
           </w:p>
         </w:tc>
@@ -2426,7 +2845,25 @@
                 <w:sz w:val="28"/>
                 <w:lang w:val="en-US"/>
               </w:rPr>
-              <w:t>Have implemented a button for the student, when he/she will have a question they can press the button and the teacher will the unmute the student and they can ask their question.</w:t>
+              <w:t xml:space="preserve">Have implemented a button for the student, when he/she will have a question they can press the </w:t>
+            </w:r>
+            <w:proofErr w:type="gramStart"/>
+            <w:r>
+              <w:rPr>
+                <w:b w:val="0"/>
+                <w:sz w:val="28"/>
+                <w:lang w:val="en-US"/>
+              </w:rPr>
+              <w:t>button and the teacher will the unmute the student</w:t>
+            </w:r>
+            <w:proofErr w:type="gramEnd"/>
+            <w:r>
+              <w:rPr>
+                <w:b w:val="0"/>
+                <w:sz w:val="28"/>
+                <w:lang w:val="en-US"/>
+              </w:rPr>
+              <w:t xml:space="preserve"> and they can ask their question.</w:t>
             </w:r>
           </w:p>
         </w:tc>
@@ -2474,7 +2911,25 @@
                 <w:sz w:val="28"/>
                 <w:lang w:val="en-US"/>
               </w:rPr>
-              <w:t>Have a mute/silence button, so that the student won’t disturb the class.</w:t>
+              <w:t xml:space="preserve">Have a mute/silence button, so that the student </w:t>
+            </w:r>
+            <w:proofErr w:type="gramStart"/>
+            <w:r>
+              <w:rPr>
+                <w:b w:val="0"/>
+                <w:sz w:val="28"/>
+                <w:lang w:val="en-US"/>
+              </w:rPr>
+              <w:t>won’t</w:t>
+            </w:r>
+            <w:proofErr w:type="gramEnd"/>
+            <w:r>
+              <w:rPr>
+                <w:b w:val="0"/>
+                <w:sz w:val="28"/>
+                <w:lang w:val="en-US"/>
+              </w:rPr>
+              <w:t xml:space="preserve"> disturb the class.</w:t>
             </w:r>
           </w:p>
         </w:tc>
@@ -2569,16 +3024,26 @@
                 <w:sz w:val="28"/>
                 <w:lang w:val="en-US"/>
               </w:rPr>
-              <w:t xml:space="preserve">Show full conversation of the chat, not just the last message which was </w:t>
-            </w:r>
+              <w:lastRenderedPageBreak/>
+              <w:t xml:space="preserve">Show full conversation of the chat, not just the last message </w:t>
+            </w:r>
+            <w:proofErr w:type="gramStart"/>
             <w:r>
               <w:rPr>
                 <w:b w:val="0"/>
                 <w:sz w:val="28"/>
                 <w:lang w:val="en-US"/>
               </w:rPr>
-              <w:lastRenderedPageBreak/>
-              <w:t>sent.</w:t>
+              <w:t>which</w:t>
+            </w:r>
+            <w:proofErr w:type="gramEnd"/>
+            <w:r>
+              <w:rPr>
+                <w:b w:val="0"/>
+                <w:sz w:val="28"/>
+                <w:lang w:val="en-US"/>
+              </w:rPr>
+              <w:t xml:space="preserve"> was sent.</w:t>
             </w:r>
           </w:p>
         </w:tc>
@@ -2600,7 +3065,6 @@
                 <w:sz w:val="28"/>
                 <w:lang w:val="en-US"/>
               </w:rPr>
-              <w:lastRenderedPageBreak/>
               <w:t>SHOULD</w:t>
             </w:r>
           </w:p>
@@ -2656,7 +3120,7 @@
     </w:tbl>
     <w:p>
       <w:pPr>
-        <w:pStyle w:val="Heading1"/>
+        <w:pStyle w:val="1"/>
         <w:numPr>
           <w:ilvl w:val="0"/>
           <w:numId w:val="16"/>
@@ -2688,7 +3152,7 @@
           <w:sz w:val="28"/>
           <w:lang w:val="en-US"/>
         </w:rPr>
-        <w:t xml:space="preserve">One of the expected deliverables for this project is the web application, which will include a database. As well the web pages will be built by using HTML, CSS, JavaScript with specific libraries, and PHP. </w:t>
+        <w:t>One of the expected deliverables for this project is the web</w:t>
       </w:r>
       <w:r>
         <w:rPr>
@@ -2696,6 +3160,56 @@
           <w:sz w:val="28"/>
           <w:lang w:val="en-US"/>
         </w:rPr>
+        <w:t xml:space="preserve"> application, which will connect to the database.</w:t>
+      </w:r>
+      <w:r>
+        <w:rPr>
+          <w:rFonts w:cs="Arial"/>
+          <w:sz w:val="28"/>
+          <w:lang w:val="en-US"/>
+        </w:rPr>
+        <w:t xml:space="preserve"> As </w:t>
+      </w:r>
+      <w:proofErr w:type="gramStart"/>
+      <w:r>
+        <w:rPr>
+          <w:rFonts w:cs="Arial"/>
+          <w:sz w:val="28"/>
+          <w:lang w:val="en-US"/>
+        </w:rPr>
+        <w:t>well</w:t>
+      </w:r>
+      <w:proofErr w:type="gramEnd"/>
+      <w:r>
+        <w:rPr>
+          <w:rFonts w:cs="Arial"/>
+          <w:sz w:val="28"/>
+          <w:lang w:val="en-US"/>
+        </w:rPr>
+        <w:t xml:space="preserve"> the web pages will be built by using HTML, CSS, JavaScript with </w:t>
+      </w:r>
+      <w:r>
+        <w:rPr>
+          <w:rFonts w:cs="Arial"/>
+          <w:sz w:val="28"/>
+          <w:lang w:val="en-US"/>
+        </w:rPr>
+        <w:t>included</w:t>
+      </w:r>
+      <w:r>
+        <w:rPr>
+          <w:rFonts w:cs="Arial"/>
+          <w:sz w:val="28"/>
+          <w:lang w:val="en-US"/>
+        </w:rPr>
+        <w:t xml:space="preserve"> libraries, and PHP. </w:t>
+      </w:r>
+      <w:r>
+        <w:rPr>
+          <w:rFonts w:cs="Arial"/>
+          <w:sz w:val="28"/>
+          <w:lang w:val="en-US"/>
+        </w:rPr>
         <w:t>All</w:t>
       </w:r>
       <w:r>
@@ -2720,7 +3234,41 @@
           <w:sz w:val="28"/>
           <w:lang w:val="en-US"/>
         </w:rPr>
-        <w:t xml:space="preserve"> of the project will be posted and found GitHub.</w:t>
+        <w:t xml:space="preserve"> of the project </w:t>
+      </w:r>
+      <w:proofErr w:type="gramStart"/>
+      <w:r>
+        <w:rPr>
+          <w:rFonts w:cs="Arial"/>
+          <w:sz w:val="28"/>
+          <w:lang w:val="en-US"/>
+        </w:rPr>
+        <w:t xml:space="preserve">will be posted and found </w:t>
+      </w:r>
+      <w:r>
+        <w:rPr>
+          <w:rFonts w:cs="Arial"/>
+          <w:sz w:val="28"/>
+          <w:lang w:val="en-US"/>
+        </w:rPr>
+        <w:t xml:space="preserve">on </w:t>
+      </w:r>
+      <w:r>
+        <w:rPr>
+          <w:rFonts w:cs="Arial"/>
+          <w:sz w:val="28"/>
+          <w:lang w:val="en-US"/>
+        </w:rPr>
+        <w:t>GitHub</w:t>
+      </w:r>
+      <w:proofErr w:type="gramEnd"/>
+      <w:r>
+        <w:rPr>
+          <w:rFonts w:cs="Arial"/>
+          <w:sz w:val="28"/>
+          <w:lang w:val="en-US"/>
+        </w:rPr>
+        <w:t>.</w:t>
       </w:r>
     </w:p>
     <w:p>
@@ -2739,7 +3287,25 @@
           <w:sz w:val="28"/>
           <w:lang w:val="en-US"/>
         </w:rPr>
-        <w:t>A second deliverable which is expected in this project is the documentation. This includes the functional, users and testers, as well as the t</w:t>
+        <w:t xml:space="preserve">A second </w:t>
+      </w:r>
+      <w:proofErr w:type="gramStart"/>
+      <w:r>
+        <w:rPr>
+          <w:rFonts w:cs="Arial"/>
+          <w:sz w:val="28"/>
+          <w:lang w:val="en-US"/>
+        </w:rPr>
+        <w:t>deliverable which is expected in this project</w:t>
+      </w:r>
+      <w:proofErr w:type="gramEnd"/>
+      <w:r>
+        <w:rPr>
+          <w:rFonts w:cs="Arial"/>
+          <w:sz w:val="28"/>
+          <w:lang w:val="en-US"/>
+        </w:rPr>
+        <w:t xml:space="preserve"> is the documentation. This includes the functional, users and testers, as well as the t</w:t>
       </w:r>
       <w:r>
         <w:rPr>
@@ -2806,7 +3372,25 @@
           <w:sz w:val="28"/>
           <w:lang w:val="en-US"/>
         </w:rPr>
-        <w:t xml:space="preserve"> is the third deliverable for this project, while as the forth deliverable is the process archive and</w:t>
+        <w:t xml:space="preserve"> is the third deliverable for this project, </w:t>
+      </w:r>
+      <w:proofErr w:type="gramStart"/>
+      <w:r>
+        <w:rPr>
+          <w:rFonts w:cs="Arial"/>
+          <w:sz w:val="28"/>
+          <w:lang w:val="en-US"/>
+        </w:rPr>
+        <w:t>while</w:t>
+      </w:r>
+      <w:proofErr w:type="gramEnd"/>
+      <w:r>
+        <w:rPr>
+          <w:rFonts w:cs="Arial"/>
+          <w:sz w:val="28"/>
+          <w:lang w:val="en-US"/>
+        </w:rPr>
+        <w:t xml:space="preserve"> as the forth deliverable is the process archive and</w:t>
       </w:r>
       <w:r>
         <w:rPr>
@@ -2852,7 +3436,7 @@
     </w:p>
     <w:p>
       <w:pPr>
-        <w:pStyle w:val="Heading1"/>
+        <w:pStyle w:val="1"/>
         <w:rPr>
           <w:lang w:val="en-US"/>
         </w:rPr>
@@ -2887,22 +3471,56 @@
           <w:sz w:val="28"/>
           <w:lang w:val="en-US"/>
         </w:rPr>
-        <w:t>Problems are inevitable in a project, some of the problems that might arise during the development of the project are related to the time</w:t>
-      </w:r>
+        <w:t xml:space="preserve">Problems are inevitable in a </w:t>
+      </w:r>
+      <w:proofErr w:type="gramStart"/>
       <w:r>
         <w:rPr>
           <w:rFonts w:cs="Arial"/>
           <w:sz w:val="28"/>
           <w:lang w:val="en-US"/>
         </w:rPr>
-        <w:t xml:space="preserve"> and resources both of which affect the outcome quality of the web application</w:t>
-      </w:r>
+        <w:t>project,</w:t>
+      </w:r>
+      <w:proofErr w:type="gramEnd"/>
       <w:r>
         <w:rPr>
           <w:rFonts w:cs="Arial"/>
           <w:sz w:val="28"/>
           <w:lang w:val="en-US"/>
         </w:rPr>
+        <w:t xml:space="preserve"> some of the problems that might arise during the development of the project are related to the time</w:t>
+      </w:r>
+      <w:r>
+        <w:rPr>
+          <w:rFonts w:cs="Arial"/>
+          <w:sz w:val="28"/>
+          <w:lang w:val="en-US"/>
+        </w:rPr>
+        <w:t xml:space="preserve"> and </w:t>
+      </w:r>
+      <w:r>
+        <w:rPr>
+          <w:rFonts w:cs="Arial"/>
+          <w:sz w:val="28"/>
+          <w:lang w:val="en-US"/>
+        </w:rPr>
+        <w:t xml:space="preserve">possibility of usage of various </w:t>
+      </w:r>
+      <w:r>
+        <w:rPr>
+          <w:rFonts w:cs="Arial"/>
+          <w:sz w:val="28"/>
+          <w:lang w:val="en-US"/>
+        </w:rPr>
+        <w:t>resources both of which affect the outcome quality of the web application</w:t>
+      </w:r>
+      <w:r>
+        <w:rPr>
+          <w:rFonts w:cs="Arial"/>
+          <w:sz w:val="28"/>
+          <w:lang w:val="en-US"/>
+        </w:rPr>
         <w:t xml:space="preserve">. Considering that </w:t>
       </w:r>
       <w:r>
@@ -2911,7 +3529,25 @@
           <w:sz w:val="28"/>
           <w:lang w:val="en-US"/>
         </w:rPr>
-        <w:t xml:space="preserve">there are only 5 Weeks to develop a workable application, and that this project requires about 80 hours per person, it is very risky to try and implement any sophisticated back end and front end work. </w:t>
+        <w:t xml:space="preserve">there are only 5 Weeks to develop a workable application, and that this project requires about 80 hours per person, it is very risky to try </w:t>
+      </w:r>
+      <w:proofErr w:type="gramStart"/>
+      <w:r>
+        <w:rPr>
+          <w:rFonts w:cs="Arial"/>
+          <w:sz w:val="28"/>
+          <w:lang w:val="en-US"/>
+        </w:rPr>
+        <w:t>and</w:t>
+      </w:r>
+      <w:proofErr w:type="gramEnd"/>
+      <w:r>
+        <w:rPr>
+          <w:rFonts w:cs="Arial"/>
+          <w:sz w:val="28"/>
+          <w:lang w:val="en-US"/>
+        </w:rPr>
+        <w:t xml:space="preserve"> implement any sophisticated back end and front end work. </w:t>
       </w:r>
     </w:p>
     <w:p>
@@ -2930,7 +3566,41 @@
           <w:sz w:val="28"/>
           <w:lang w:val="en-US"/>
         </w:rPr>
-        <w:t xml:space="preserve">One of the major problems was the start of the project, since the information provided was lacking and incomplete, as well as not being able to interview and ask the client themselves what they would like to be implemented in the web application. </w:t>
+        <w:t xml:space="preserve">One of the major problems was the start of the project, since the information provided was lacking and incomplete, as well as not being able to interview and ask the client themselves </w:t>
+      </w:r>
+      <w:r>
+        <w:rPr>
+          <w:rFonts w:cs="Arial"/>
+          <w:sz w:val="28"/>
+          <w:lang w:val="en-US"/>
+        </w:rPr>
+        <w:t xml:space="preserve">about </w:t>
+      </w:r>
+      <w:r>
+        <w:rPr>
+          <w:rFonts w:cs="Arial"/>
+          <w:sz w:val="28"/>
+          <w:lang w:val="en-US"/>
+        </w:rPr>
+        <w:t xml:space="preserve">what they would like to </w:t>
+      </w:r>
+      <w:proofErr w:type="gramStart"/>
+      <w:r>
+        <w:rPr>
+          <w:rFonts w:cs="Arial"/>
+          <w:sz w:val="28"/>
+          <w:lang w:val="en-US"/>
+        </w:rPr>
+        <w:t>be implemented</w:t>
+      </w:r>
+      <w:proofErr w:type="gramEnd"/>
+      <w:r>
+        <w:rPr>
+          <w:rFonts w:cs="Arial"/>
+          <w:sz w:val="28"/>
+          <w:lang w:val="en-US"/>
+        </w:rPr>
+        <w:t xml:space="preserve"> in the web application. </w:t>
       </w:r>
     </w:p>
     <w:p>
@@ -2951,12 +3621,21 @@
         </w:rPr>
         <w:t xml:space="preserve">Although there were several major problems involved, even before clearly understanding what our client wants, we managed to overcome all these with the support of the teachers and brief problem statements from </w:t>
       </w:r>
-      <w:r>
-        <w:rPr>
-          <w:sz w:val="28"/>
-          <w:lang w:val="en-US"/>
-        </w:rPr>
-        <w:t>Highschool Helen Parkhurst.</w:t>
+      <w:proofErr w:type="spellStart"/>
+      <w:r>
+        <w:rPr>
+          <w:sz w:val="28"/>
+          <w:lang w:val="en-US"/>
+        </w:rPr>
+        <w:t>Highschool</w:t>
+      </w:r>
+      <w:proofErr w:type="spellEnd"/>
+      <w:r>
+        <w:rPr>
+          <w:sz w:val="28"/>
+          <w:lang w:val="en-US"/>
+        </w:rPr>
+        <w:t xml:space="preserve"> Helen Parkhurst.</w:t>
       </w:r>
       <w:r>
         <w:rPr>
@@ -2969,7 +3648,7 @@
     </w:p>
     <w:p>
       <w:pPr>
-        <w:pStyle w:val="Heading1"/>
+        <w:pStyle w:val="1"/>
         <w:rPr>
           <w:lang w:val="en-US"/>
         </w:rPr>
@@ -2998,12 +3677,30 @@
           <w:sz w:val="28"/>
           <w:lang w:val="en-US"/>
         </w:rPr>
-        <w:t>In this part the details of parties involved in the project are listed, as well as the ways of communication and meeting schedule.</w:t>
+        <w:t xml:space="preserve">In this </w:t>
+      </w:r>
+      <w:proofErr w:type="gramStart"/>
+      <w:r>
+        <w:rPr>
+          <w:rFonts w:cs="Arial"/>
+          <w:sz w:val="28"/>
+          <w:lang w:val="en-US"/>
+        </w:rPr>
+        <w:t>part</w:t>
+      </w:r>
+      <w:proofErr w:type="gramEnd"/>
+      <w:r>
+        <w:rPr>
+          <w:rFonts w:cs="Arial"/>
+          <w:sz w:val="28"/>
+          <w:lang w:val="en-US"/>
+        </w:rPr>
+        <w:t xml:space="preserve"> the details of parties involved in the project are listed, as well as the ways of communication and meeting schedule.</w:t>
       </w:r>
     </w:p>
     <w:tbl>
       <w:tblPr>
-        <w:tblStyle w:val="TableGrid"/>
+        <w:tblStyle w:val="ac"/>
         <w:tblW w:w="0" w:type="auto"/>
         <w:tblBorders>
           <w:top w:val="none" w:sz="0" w:space="0" w:color="auto"/>
@@ -3066,8 +3763,19 @@
                 <w:szCs w:val="24"/>
                 <w:lang w:val="en-US"/>
               </w:rPr>
-              <w:t>Harald Drillenburg</w:t>
-            </w:r>
+              <w:t xml:space="preserve">Harald </w:t>
+            </w:r>
+            <w:proofErr w:type="spellStart"/>
+            <w:r>
+              <w:rPr>
+                <w:rFonts w:cs="Arial"/>
+                <w:sz w:val="28"/>
+                <w:szCs w:val="24"/>
+                <w:lang w:val="en-US"/>
+              </w:rPr>
+              <w:t>Drillenburg</w:t>
+            </w:r>
+            <w:proofErr w:type="spellEnd"/>
           </w:p>
         </w:tc>
       </w:tr>
@@ -3114,7 +3822,7 @@
             <w:hyperlink r:id="rId8" w:history="1">
               <w:r>
                 <w:rPr>
-                  <w:rStyle w:val="Hyperlink"/>
+                  <w:rStyle w:val="ad"/>
                   <w:rFonts w:cs="Segoe UI"/>
                   <w:sz w:val="28"/>
                   <w:szCs w:val="24"/>
@@ -3326,7 +4034,7 @@
             <w:hyperlink r:id="rId9" w:history="1">
               <w:r>
                 <w:rPr>
-                  <w:rStyle w:val="Hyperlink"/>
+                  <w:rStyle w:val="ad"/>
                   <w:rFonts w:cs="Segoe UI"/>
                   <w:sz w:val="28"/>
                   <w:szCs w:val="24"/>
@@ -3482,8 +4190,19 @@
                 <w:szCs w:val="24"/>
                 <w:lang w:val="en-US"/>
               </w:rPr>
-              <w:t>Milos Radujkov</w:t>
-            </w:r>
+              <w:t xml:space="preserve">Milos </w:t>
+            </w:r>
+            <w:proofErr w:type="spellStart"/>
+            <w:r>
+              <w:rPr>
+                <w:rFonts w:cs="Arial"/>
+                <w:sz w:val="28"/>
+                <w:szCs w:val="24"/>
+                <w:lang w:val="en-US"/>
+              </w:rPr>
+              <w:t>Radujkov</w:t>
+            </w:r>
+            <w:proofErr w:type="spellEnd"/>
           </w:p>
         </w:tc>
       </w:tr>
@@ -3530,7 +4249,7 @@
             <w:hyperlink r:id="rId10" w:history="1">
               <w:r>
                 <w:rPr>
-                  <w:rStyle w:val="Hyperlink"/>
+                  <w:rStyle w:val="ad"/>
                   <w:rFonts w:cs="Arial"/>
                   <w:sz w:val="28"/>
                   <w:szCs w:val="24"/>
@@ -3598,7 +4317,27 @@
                 <w:szCs w:val="24"/>
                 <w:lang w:val="en-US"/>
               </w:rPr>
-              <w:t>Through e-mail, e-mail must be less than 150 words, and must be 1 e-mail per student and week. E-mails will be read on Wednesdays and replies will be sent on Fridays at 15:00.</w:t>
+              <w:t xml:space="preserve">Through e-mail, e-mail must be less than 150 words, and must be 1 e-mail per student and week. E-mails </w:t>
+            </w:r>
+            <w:proofErr w:type="gramStart"/>
+            <w:r>
+              <w:rPr>
+                <w:rFonts w:cs="Arial"/>
+                <w:sz w:val="28"/>
+                <w:szCs w:val="24"/>
+                <w:lang w:val="en-US"/>
+              </w:rPr>
+              <w:t>will be read</w:t>
+            </w:r>
+            <w:proofErr w:type="gramEnd"/>
+            <w:r>
+              <w:rPr>
+                <w:rFonts w:cs="Arial"/>
+                <w:sz w:val="28"/>
+                <w:szCs w:val="24"/>
+                <w:lang w:val="en-US"/>
+              </w:rPr>
+              <w:t xml:space="preserve"> on Wednesdays and replies will be sent on Fridays at 15:00.</w:t>
             </w:r>
           </w:p>
         </w:tc>
@@ -3677,14 +4416,34 @@
                 <w:lang w:val="en-US"/>
               </w:rPr>
             </w:pPr>
-            <w:r>
-              <w:rPr>
-                <w:sz w:val="28"/>
-                <w:szCs w:val="24"/>
-                <w:lang w:val="en-US"/>
-              </w:rPr>
-              <w:t>Semida Andreicha</w:t>
-            </w:r>
+            <w:proofErr w:type="spellStart"/>
+            <w:r>
+              <w:rPr>
+                <w:sz w:val="28"/>
+                <w:szCs w:val="24"/>
+                <w:lang w:val="en-US"/>
+              </w:rPr>
+              <w:t>Semida</w:t>
+            </w:r>
+            <w:proofErr w:type="spellEnd"/>
+            <w:r>
+              <w:rPr>
+                <w:sz w:val="28"/>
+                <w:szCs w:val="24"/>
+                <w:lang w:val="en-US"/>
+              </w:rPr>
+              <w:t xml:space="preserve"> </w:t>
+            </w:r>
+            <w:proofErr w:type="spellStart"/>
+            <w:r>
+              <w:rPr>
+                <w:sz w:val="28"/>
+                <w:szCs w:val="24"/>
+                <w:lang w:val="en-US"/>
+              </w:rPr>
+              <w:t>Andreicha</w:t>
+            </w:r>
+            <w:proofErr w:type="spellEnd"/>
           </w:p>
         </w:tc>
       </w:tr>
@@ -3767,7 +4526,7 @@
             <w:hyperlink r:id="rId11" w:history="1">
               <w:r>
                 <w:rPr>
-                  <w:rStyle w:val="Hyperlink"/>
+                  <w:rStyle w:val="ad"/>
                   <w:sz w:val="28"/>
                   <w:szCs w:val="24"/>
                   <w:lang w:val="en-US"/>
@@ -3804,6 +4563,7 @@
               </w:rPr>
               <w:t xml:space="preserve">: </w:t>
             </w:r>
+            <w:proofErr w:type="spellStart"/>
             <w:r>
               <w:rPr>
                 <w:rFonts w:cs="Arial"/>
@@ -3811,8 +4571,29 @@
                 <w:szCs w:val="24"/>
                 <w:lang w:val="en-US"/>
               </w:rPr>
-              <w:t>Semida Andreicha</w:t>
-            </w:r>
+              <w:t>Semida</w:t>
+            </w:r>
+            <w:proofErr w:type="spellEnd"/>
+            <w:r>
+              <w:rPr>
+                <w:rFonts w:cs="Arial"/>
+                <w:sz w:val="28"/>
+                <w:szCs w:val="24"/>
+                <w:lang w:val="en-US"/>
+              </w:rPr>
+              <w:t xml:space="preserve"> </w:t>
+            </w:r>
+            <w:proofErr w:type="spellStart"/>
+            <w:r>
+              <w:rPr>
+                <w:rFonts w:cs="Arial"/>
+                <w:sz w:val="28"/>
+                <w:szCs w:val="24"/>
+                <w:lang w:val="en-US"/>
+              </w:rPr>
+              <w:t>Andreicha</w:t>
+            </w:r>
+            <w:proofErr w:type="spellEnd"/>
           </w:p>
         </w:tc>
       </w:tr>
@@ -3942,14 +4723,34 @@
                 <w:lang w:val="en-US"/>
               </w:rPr>
             </w:pPr>
-            <w:r>
-              <w:rPr>
-                <w:sz w:val="28"/>
-                <w:szCs w:val="24"/>
-                <w:lang w:val="en-US"/>
-              </w:rPr>
-              <w:t>Cherrianne Dangleben</w:t>
-            </w:r>
+            <w:proofErr w:type="spellStart"/>
+            <w:r>
+              <w:rPr>
+                <w:sz w:val="28"/>
+                <w:szCs w:val="24"/>
+                <w:lang w:val="en-US"/>
+              </w:rPr>
+              <w:t>Cherrianne</w:t>
+            </w:r>
+            <w:proofErr w:type="spellEnd"/>
+            <w:r>
+              <w:rPr>
+                <w:sz w:val="28"/>
+                <w:szCs w:val="24"/>
+                <w:lang w:val="en-US"/>
+              </w:rPr>
+              <w:t xml:space="preserve"> </w:t>
+            </w:r>
+            <w:proofErr w:type="spellStart"/>
+            <w:r>
+              <w:rPr>
+                <w:sz w:val="28"/>
+                <w:szCs w:val="24"/>
+                <w:lang w:val="en-US"/>
+              </w:rPr>
+              <w:t>Dangleben</w:t>
+            </w:r>
+            <w:proofErr w:type="spellEnd"/>
           </w:p>
         </w:tc>
       </w:tr>
@@ -3975,6 +4776,7 @@
                 <w:szCs w:val="24"/>
                 <w:lang w:val="en-US"/>
               </w:rPr>
+              <w:lastRenderedPageBreak/>
               <w:t>E-mail</w:t>
             </w:r>
             <w:r>
@@ -3984,7 +4786,7 @@
                 <w:szCs w:val="24"/>
                 <w:lang w:val="en-US"/>
               </w:rPr>
-              <w:t xml:space="preserve"> and Social </w:t>
+              <w:t xml:space="preserve"> and Social Media</w:t>
             </w:r>
             <w:r>
               <w:rPr>
@@ -3993,16 +4795,6 @@
                 <w:szCs w:val="24"/>
                 <w:lang w:val="en-US"/>
               </w:rPr>
-              <w:lastRenderedPageBreak/>
-              <w:t>Media</w:t>
-            </w:r>
-            <w:r>
-              <w:rPr>
-                <w:rFonts w:asciiTheme="majorHAnsi" w:hAnsiTheme="majorHAnsi" w:cs="Arial"/>
-                <w:sz w:val="28"/>
-                <w:szCs w:val="24"/>
-                <w:lang w:val="en-US"/>
-              </w:rPr>
               <w:t>:</w:t>
             </w:r>
           </w:p>
@@ -4028,13 +4820,12 @@
                 <w:szCs w:val="24"/>
                 <w:lang w:val="en-US"/>
               </w:rPr>
-              <w:lastRenderedPageBreak/>
               <w:t xml:space="preserve">E-mail: </w:t>
             </w:r>
             <w:hyperlink r:id="rId12" w:history="1">
               <w:r>
                 <w:rPr>
-                  <w:rStyle w:val="Hyperlink"/>
+                  <w:rStyle w:val="ad"/>
                   <w:sz w:val="28"/>
                   <w:szCs w:val="24"/>
                   <w:lang w:val="en-US"/>
@@ -4060,16 +4851,43 @@
                 <w:szCs w:val="24"/>
                 <w:lang w:val="en-US"/>
               </w:rPr>
-              <w:lastRenderedPageBreak/>
               <w:t xml:space="preserve">Social media/Facebook: </w:t>
             </w:r>
-            <w:r>
-              <w:rPr>
-                <w:sz w:val="28"/>
-                <w:szCs w:val="24"/>
-                <w:lang w:val="en-US"/>
-              </w:rPr>
-              <w:t>Cherrianne Dangleben York</w:t>
+            <w:proofErr w:type="spellStart"/>
+            <w:r>
+              <w:rPr>
+                <w:sz w:val="28"/>
+                <w:szCs w:val="24"/>
+                <w:lang w:val="en-US"/>
+              </w:rPr>
+              <w:t>Cherrianne</w:t>
+            </w:r>
+            <w:proofErr w:type="spellEnd"/>
+            <w:r>
+              <w:rPr>
+                <w:sz w:val="28"/>
+                <w:szCs w:val="24"/>
+                <w:lang w:val="en-US"/>
+              </w:rPr>
+              <w:t xml:space="preserve"> </w:t>
+            </w:r>
+            <w:proofErr w:type="spellStart"/>
+            <w:r>
+              <w:rPr>
+                <w:sz w:val="28"/>
+                <w:szCs w:val="24"/>
+                <w:lang w:val="en-US"/>
+              </w:rPr>
+              <w:t>Dangleben</w:t>
+            </w:r>
+            <w:proofErr w:type="spellEnd"/>
+            <w:r>
+              <w:rPr>
+                <w:sz w:val="28"/>
+                <w:szCs w:val="24"/>
+                <w:lang w:val="en-US"/>
+              </w:rPr>
+              <w:t xml:space="preserve"> York</w:t>
             </w:r>
           </w:p>
         </w:tc>
@@ -4096,7 +4914,6 @@
                 <w:szCs w:val="24"/>
                 <w:lang w:val="en-US"/>
               </w:rPr>
-              <w:lastRenderedPageBreak/>
               <w:t>Meeting Schedule:</w:t>
             </w:r>
           </w:p>
@@ -4215,8 +5032,18 @@
                 <w:szCs w:val="24"/>
                 <w:lang w:val="en-US"/>
               </w:rPr>
-              <w:t xml:space="preserve"> Karpova</w:t>
-            </w:r>
+              <w:t xml:space="preserve"> </w:t>
+            </w:r>
+            <w:proofErr w:type="spellStart"/>
+            <w:r>
+              <w:rPr>
+                <w:sz w:val="28"/>
+                <w:szCs w:val="24"/>
+                <w:lang w:val="en-US"/>
+              </w:rPr>
+              <w:t>Karpova</w:t>
+            </w:r>
+            <w:proofErr w:type="spellEnd"/>
             <w:r>
               <w:rPr>
                 <w:sz w:val="28"/>
@@ -4305,7 +5132,7 @@
             <w:hyperlink r:id="rId13" w:history="1">
               <w:r>
                 <w:rPr>
-                  <w:rStyle w:val="Hyperlink"/>
+                  <w:rStyle w:val="ad"/>
                   <w:rFonts w:cs="Arial"/>
                   <w:sz w:val="28"/>
                   <w:szCs w:val="24"/>
@@ -4349,8 +5176,18 @@
                 <w:szCs w:val="24"/>
                 <w:lang w:val="en-US"/>
               </w:rPr>
-              <w:t>Natalia Karpova</w:t>
-            </w:r>
+              <w:t xml:space="preserve">Natalia </w:t>
+            </w:r>
+            <w:proofErr w:type="spellStart"/>
+            <w:r>
+              <w:rPr>
+                <w:sz w:val="28"/>
+                <w:szCs w:val="24"/>
+                <w:lang w:val="en-US"/>
+              </w:rPr>
+              <w:t>Karpova</w:t>
+            </w:r>
+            <w:proofErr w:type="spellEnd"/>
           </w:p>
         </w:tc>
       </w:tr>
@@ -4488,6 +5325,7 @@
               </w:rPr>
               <w:t xml:space="preserve">Natalia </w:t>
             </w:r>
+            <w:proofErr w:type="spellStart"/>
             <w:r>
               <w:rPr>
                 <w:sz w:val="28"/>
@@ -4496,6 +5334,7 @@
               </w:rPr>
               <w:t>Golova</w:t>
             </w:r>
+            <w:proofErr w:type="spellEnd"/>
           </w:p>
         </w:tc>
       </w:tr>
@@ -4576,7 +5415,7 @@
             <w:hyperlink r:id="rId14" w:history="1">
               <w:r>
                 <w:rPr>
-                  <w:rStyle w:val="Hyperlink"/>
+                  <w:rStyle w:val="ad"/>
                   <w:sz w:val="28"/>
                   <w:szCs w:val="24"/>
                   <w:lang w:val="en-US"/>
@@ -4610,8 +5449,18 @@
                 <w:szCs w:val="24"/>
                 <w:lang w:val="en-US"/>
               </w:rPr>
-              <w:t>Natalia Golova</w:t>
-            </w:r>
+              <w:t xml:space="preserve">Natalia </w:t>
+            </w:r>
+            <w:proofErr w:type="spellStart"/>
+            <w:r>
+              <w:rPr>
+                <w:sz w:val="28"/>
+                <w:szCs w:val="24"/>
+                <w:lang w:val="en-US"/>
+              </w:rPr>
+              <w:t>Golova</w:t>
+            </w:r>
+            <w:proofErr w:type="spellEnd"/>
           </w:p>
         </w:tc>
       </w:tr>
@@ -4747,8 +5596,18 @@
                 <w:szCs w:val="24"/>
                 <w:lang w:val="en-US"/>
               </w:rPr>
-              <w:t>Daniels Mikulskis</w:t>
-            </w:r>
+              <w:t xml:space="preserve">Daniels </w:t>
+            </w:r>
+            <w:proofErr w:type="spellStart"/>
+            <w:r>
+              <w:rPr>
+                <w:sz w:val="28"/>
+                <w:szCs w:val="24"/>
+                <w:lang w:val="en-US"/>
+              </w:rPr>
+              <w:t>Mikulskis</w:t>
+            </w:r>
+            <w:proofErr w:type="spellEnd"/>
           </w:p>
         </w:tc>
       </w:tr>
@@ -4829,7 +5688,7 @@
             <w:hyperlink r:id="rId15" w:history="1">
               <w:r>
                 <w:rPr>
-                  <w:rStyle w:val="Hyperlink"/>
+                  <w:rStyle w:val="ad"/>
                   <w:sz w:val="28"/>
                   <w:szCs w:val="24"/>
                   <w:lang w:val="en-US"/>
@@ -4863,8 +5722,18 @@
                 <w:szCs w:val="24"/>
                 <w:lang w:val="en-US"/>
               </w:rPr>
-              <w:t>Daniels Mikulskis</w:t>
-            </w:r>
+              <w:t xml:space="preserve">Daniels </w:t>
+            </w:r>
+            <w:proofErr w:type="spellStart"/>
+            <w:r>
+              <w:rPr>
+                <w:sz w:val="28"/>
+                <w:szCs w:val="24"/>
+                <w:lang w:val="en-US"/>
+              </w:rPr>
+              <w:t>Mikulskis</w:t>
+            </w:r>
+            <w:proofErr w:type="spellEnd"/>
           </w:p>
         </w:tc>
       </w:tr>
@@ -4940,7 +5809,7 @@
     </w:p>
     <w:p>
       <w:pPr>
-        <w:pStyle w:val="Heading1"/>
+        <w:pStyle w:val="1"/>
         <w:rPr>
           <w:lang w:val="en-US"/>
         </w:rPr>
@@ -4966,12 +5835,28 @@
           <w:sz w:val="28"/>
           <w:lang w:val="en-US"/>
         </w:rPr>
-        <w:t>The research strategy is carried out as following:</w:t>
+        <w:t xml:space="preserve">The research strategy </w:t>
+      </w:r>
+      <w:proofErr w:type="gramStart"/>
+      <w:r>
+        <w:rPr>
+          <w:sz w:val="28"/>
+          <w:lang w:val="en-US"/>
+        </w:rPr>
+        <w:t>is carried out</w:t>
+      </w:r>
+      <w:proofErr w:type="gramEnd"/>
+      <w:r>
+        <w:rPr>
+          <w:sz w:val="28"/>
+          <w:lang w:val="en-US"/>
+        </w:rPr>
+        <w:t xml:space="preserve"> as following:</w:t>
       </w:r>
     </w:p>
     <w:p>
       <w:pPr>
-        <w:pStyle w:val="ListParagraph"/>
+        <w:pStyle w:val="a9"/>
         <w:numPr>
           <w:ilvl w:val="0"/>
           <w:numId w:val="10"/>
@@ -4992,7 +5877,7 @@
     </w:p>
     <w:p>
       <w:pPr>
-        <w:pStyle w:val="ListParagraph"/>
+        <w:pStyle w:val="a9"/>
         <w:numPr>
           <w:ilvl w:val="0"/>
           <w:numId w:val="10"/>
@@ -5008,12 +5893,21 @@
           <w:sz w:val="28"/>
           <w:lang w:val="en-US"/>
         </w:rPr>
-        <w:t>The units of analysis are the teachers and students, and the constructors of this study are the physical ability of a student to attend classes as well as the tracking and monitoring of attendance. Due to the fact that we cannot ask all the students to participate in our survey and interview we will use a sample population.</w:t>
+        <w:t xml:space="preserve">The unit of analysis is </w:t>
+      </w:r>
+      <w:r>
+        <w:rPr>
+          <w:i/>
+          <w:color w:val="92CDDC" w:themeColor="accent5" w:themeTint="99"/>
+          <w:sz w:val="28"/>
+          <w:lang w:val="en-US"/>
+        </w:rPr>
+        <w:t xml:space="preserve">the type of the remote access to the school lessons (in our case it is an online application) for students. The constructs of analysis are possibilities to design and implement such an access as well as implementation of attendance tracker and accessible by the web application data storage. </w:t>
       </w:r>
     </w:p>
     <w:p>
       <w:pPr>
-        <w:pStyle w:val="ListParagraph"/>
+        <w:pStyle w:val="a9"/>
         <w:numPr>
           <w:ilvl w:val="0"/>
           <w:numId w:val="10"/>
@@ -5029,12 +5923,28 @@
           <w:sz w:val="28"/>
           <w:lang w:val="en-US"/>
         </w:rPr>
-        <w:t xml:space="preserve">Analyze the data, obtained through the interview, and plan out the steps that need to be done, in order to reach/meet the client’s demands. </w:t>
+        <w:t xml:space="preserve">Analyze the data, obtained through the interview, and plan out the steps that need to </w:t>
+      </w:r>
+      <w:proofErr w:type="gramStart"/>
+      <w:r>
+        <w:rPr>
+          <w:sz w:val="28"/>
+          <w:lang w:val="en-US"/>
+        </w:rPr>
+        <w:t>be done</w:t>
+      </w:r>
+      <w:proofErr w:type="gramEnd"/>
+      <w:r>
+        <w:rPr>
+          <w:sz w:val="28"/>
+          <w:lang w:val="en-US"/>
+        </w:rPr>
+        <w:t xml:space="preserve">, in order to reach/meet the client’s demands. </w:t>
       </w:r>
     </w:p>
     <w:p>
       <w:pPr>
-        <w:pStyle w:val="ListParagraph"/>
+        <w:pStyle w:val="a9"/>
         <w:numPr>
           <w:ilvl w:val="0"/>
           <w:numId w:val="10"/>
@@ -5072,7 +5982,7 @@
     </w:p>
     <w:p>
       <w:pPr>
-        <w:pStyle w:val="Heading1"/>
+        <w:pStyle w:val="1"/>
         <w:rPr>
           <w:lang w:val="en-US"/>
         </w:rPr>
@@ -5087,16 +5997,16 @@
     </w:p>
     <w:p>
       <w:pPr>
-        <w:pStyle w:val="TOC2"/>
+        <w:pStyle w:val="2"/>
         <w:spacing w:before="240"/>
         <w:rPr>
-          <w:rStyle w:val="SubtleEmphasis"/>
-          <w:lang w:val="en-US"/>
-        </w:rPr>
-      </w:pPr>
-      <w:r>
-        <w:rPr>
-          <w:rStyle w:val="SubtleEmphasis"/>
+          <w:rStyle w:val="ab"/>
+          <w:lang w:val="en-US"/>
+        </w:rPr>
+      </w:pPr>
+      <w:r>
+        <w:rPr>
+          <w:rStyle w:val="ab"/>
           <w:lang w:val="en-US"/>
         </w:rPr>
         <w:t>10.1 Role Division</w:t>
@@ -5104,7 +6014,7 @@
     </w:p>
     <w:p>
       <w:pPr>
-        <w:pStyle w:val="ListParagraph"/>
+        <w:pStyle w:val="a9"/>
         <w:numPr>
           <w:ilvl w:val="0"/>
           <w:numId w:val="8"/>
@@ -5147,7 +6057,42 @@
           <w:lang w:val="en-US"/>
         </w:rPr>
         <w:tab/>
-        <w:t xml:space="preserve">Semida Andreicha                               </w:t>
+      </w:r>
+      <w:proofErr w:type="spellStart"/>
+      <w:r>
+        <w:rPr>
+          <w:sz w:val="28"/>
+          <w:szCs w:val="24"/>
+          <w:lang w:val="en-US"/>
+        </w:rPr>
+        <w:t>Semida</w:t>
+      </w:r>
+      <w:proofErr w:type="spellEnd"/>
+      <w:r>
+        <w:rPr>
+          <w:sz w:val="28"/>
+          <w:szCs w:val="24"/>
+          <w:lang w:val="en-US"/>
+        </w:rPr>
+        <w:t xml:space="preserve"> </w:t>
+      </w:r>
+      <w:proofErr w:type="spellStart"/>
+      <w:r>
+        <w:rPr>
+          <w:sz w:val="28"/>
+          <w:szCs w:val="24"/>
+          <w:lang w:val="en-US"/>
+        </w:rPr>
+        <w:t>Andreicha</w:t>
+      </w:r>
+      <w:proofErr w:type="spellEnd"/>
+      <w:r>
+        <w:rPr>
+          <w:sz w:val="28"/>
+          <w:szCs w:val="24"/>
+          <w:lang w:val="en-US"/>
+        </w:rPr>
+        <w:t xml:space="preserve">                               </w:t>
       </w:r>
       <w:r>
         <w:rPr>
@@ -5160,7 +6105,7 @@
     </w:p>
     <w:p>
       <w:pPr>
-        <w:pStyle w:val="ListParagraph"/>
+        <w:pStyle w:val="a9"/>
         <w:numPr>
           <w:ilvl w:val="0"/>
           <w:numId w:val="8"/>
@@ -5178,7 +6123,7 @@
           <w:szCs w:val="24"/>
           <w:lang w:val="en-US"/>
         </w:rPr>
-        <w:t xml:space="preserve">Documentation/Archivist:     </w:t>
+        <w:t xml:space="preserve">Research Lead:                  </w:t>
       </w:r>
       <w:r>
         <w:rPr>
@@ -5187,7 +6132,42 @@
           <w:lang w:val="en-US"/>
         </w:rPr>
         <w:tab/>
-        <w:t xml:space="preserve">Cherrianne Dangleben </w:t>
+      </w:r>
+      <w:proofErr w:type="spellStart"/>
+      <w:r>
+        <w:rPr>
+          <w:sz w:val="28"/>
+          <w:szCs w:val="24"/>
+          <w:lang w:val="en-US"/>
+        </w:rPr>
+        <w:t>Semida</w:t>
+      </w:r>
+      <w:proofErr w:type="spellEnd"/>
+      <w:r>
+        <w:rPr>
+          <w:sz w:val="28"/>
+          <w:szCs w:val="24"/>
+          <w:lang w:val="en-US"/>
+        </w:rPr>
+        <w:t xml:space="preserve"> </w:t>
+      </w:r>
+      <w:proofErr w:type="spellStart"/>
+      <w:r>
+        <w:rPr>
+          <w:sz w:val="28"/>
+          <w:szCs w:val="24"/>
+          <w:lang w:val="en-US"/>
+        </w:rPr>
+        <w:t>Andreicha</w:t>
+      </w:r>
+      <w:proofErr w:type="spellEnd"/>
+      <w:r>
+        <w:rPr>
+          <w:sz w:val="28"/>
+          <w:szCs w:val="24"/>
+          <w:lang w:val="en-US"/>
+        </w:rPr>
+        <w:t xml:space="preserve">                      </w:t>
       </w:r>
       <w:r>
         <w:rPr>
@@ -5200,7 +6180,7 @@
     </w:p>
     <w:p>
       <w:pPr>
-        <w:pStyle w:val="ListParagraph"/>
+        <w:pStyle w:val="a9"/>
         <w:numPr>
           <w:ilvl w:val="0"/>
           <w:numId w:val="8"/>
@@ -5218,7 +6198,7 @@
           <w:szCs w:val="24"/>
           <w:lang w:val="en-US"/>
         </w:rPr>
-        <w:t xml:space="preserve">Research Lead:                  </w:t>
+        <w:t>Coding lead:</w:t>
       </w:r>
       <w:r>
         <w:rPr>
@@ -5227,7 +6207,50 @@
           <w:lang w:val="en-US"/>
         </w:rPr>
         <w:tab/>
-        <w:t xml:space="preserve">Semida Andreicha                      </w:t>
+      </w:r>
+      <w:r>
+        <w:rPr>
+          <w:sz w:val="28"/>
+          <w:szCs w:val="24"/>
+          <w:lang w:val="en-US"/>
+        </w:rPr>
+        <w:tab/>
+      </w:r>
+      <w:r>
+        <w:rPr>
+          <w:sz w:val="28"/>
+          <w:szCs w:val="24"/>
+          <w:lang w:val="en-US"/>
+        </w:rPr>
+        <w:tab/>
+        <w:t xml:space="preserve">Natalia </w:t>
+      </w:r>
+      <w:proofErr w:type="spellStart"/>
+      <w:r>
+        <w:rPr>
+          <w:sz w:val="28"/>
+          <w:szCs w:val="24"/>
+          <w:lang w:val="en-US"/>
+        </w:rPr>
+        <w:t>Golova</w:t>
+      </w:r>
+      <w:proofErr w:type="spellEnd"/>
+      <w:r>
+        <w:rPr>
+          <w:sz w:val="28"/>
+          <w:szCs w:val="24"/>
+          <w:lang w:val="en-US"/>
+        </w:rPr>
+        <w:t xml:space="preserve">         </w:t>
+      </w:r>
+      <w:r>
+        <w:rPr>
+          <w:sz w:val="28"/>
+          <w:szCs w:val="24"/>
+          <w:lang w:val="en-US"/>
+        </w:rPr>
+        <w:tab/>
+        <w:t xml:space="preserve">        </w:t>
       </w:r>
       <w:r>
         <w:rPr>
@@ -5240,7 +6263,7 @@
     </w:p>
     <w:p>
       <w:pPr>
-        <w:pStyle w:val="ListParagraph"/>
+        <w:pStyle w:val="a9"/>
         <w:numPr>
           <w:ilvl w:val="0"/>
           <w:numId w:val="8"/>
@@ -5258,7 +6281,7 @@
           <w:szCs w:val="24"/>
           <w:lang w:val="en-US"/>
         </w:rPr>
-        <w:t>Coding lead:</w:t>
+        <w:t xml:space="preserve">Database Lead:                </w:t>
       </w:r>
       <w:r>
         <w:rPr>
@@ -5282,18 +6305,18 @@
           <w:szCs w:val="24"/>
           <w:lang w:val="en-US"/>
         </w:rPr>
-        <w:tab/>
-        <w:t xml:space="preserve">Natalia Golova         </w:t>
-      </w:r>
+        <w:t xml:space="preserve">Natalia </w:t>
+      </w:r>
+      <w:proofErr w:type="spellStart"/>
       <w:r>
         <w:rPr>
           <w:sz w:val="28"/>
           <w:szCs w:val="24"/>
           <w:lang w:val="en-US"/>
         </w:rPr>
-        <w:tab/>
-        <w:t xml:space="preserve">        </w:t>
-      </w:r>
+        <w:t>Karpova</w:t>
+      </w:r>
+      <w:proofErr w:type="spellEnd"/>
       <w:r>
         <w:rPr>
           <w:sz w:val="28"/>
@@ -5305,12 +6328,7 @@
     </w:p>
     <w:p>
       <w:pPr>
-        <w:pStyle w:val="ListParagraph"/>
-        <w:numPr>
-          <w:ilvl w:val="0"/>
-          <w:numId w:val="8"/>
-        </w:numPr>
-        <w:spacing w:after="0" w:line="360" w:lineRule="auto"/>
+        <w:spacing w:line="360" w:lineRule="auto"/>
         <w:rPr>
           <w:sz w:val="28"/>
           <w:szCs w:val="24"/>
@@ -5323,70 +6341,38 @@
           <w:szCs w:val="24"/>
           <w:lang w:val="en-US"/>
         </w:rPr>
-        <w:t xml:space="preserve">Database Lead:                </w:t>
-      </w:r>
+        <w:t xml:space="preserve">All team members will help with all aspects within the project but the said names will be in charge of ensuring that the work </w:t>
+      </w:r>
+      <w:proofErr w:type="gramStart"/>
       <w:r>
         <w:rPr>
           <w:sz w:val="28"/>
           <w:szCs w:val="24"/>
           <w:lang w:val="en-US"/>
         </w:rPr>
-        <w:tab/>
-      </w:r>
+        <w:t>is being done</w:t>
+      </w:r>
+      <w:proofErr w:type="gramEnd"/>
       <w:r>
         <w:rPr>
           <w:sz w:val="28"/>
           <w:szCs w:val="24"/>
           <w:lang w:val="en-US"/>
         </w:rPr>
-        <w:tab/>
-      </w:r>
-      <w:r>
-        <w:rPr>
-          <w:sz w:val="28"/>
-          <w:szCs w:val="24"/>
-          <w:lang w:val="en-US"/>
-        </w:rPr>
-        <w:t>Natalia Karpova</w:t>
-      </w:r>
-      <w:r>
-        <w:rPr>
-          <w:sz w:val="28"/>
-          <w:szCs w:val="24"/>
-          <w:lang w:val="en-US"/>
-        </w:rPr>
-        <w:tab/>
+        <w:t xml:space="preserve"> correctly and in a timely manner.</w:t>
       </w:r>
     </w:p>
     <w:p>
       <w:pPr>
-        <w:spacing w:line="360" w:lineRule="auto"/>
-        <w:rPr>
-          <w:sz w:val="28"/>
-          <w:szCs w:val="24"/>
-          <w:lang w:val="en-US"/>
-        </w:rPr>
-      </w:pPr>
-      <w:r>
-        <w:rPr>
-          <w:sz w:val="28"/>
-          <w:szCs w:val="24"/>
-          <w:lang w:val="en-US"/>
-        </w:rPr>
-        <w:t>All team members will help with all aspects within the project but the said names will be in charge of ensuring that the work is being done correctly and in a timely manner.</w:t>
-      </w:r>
-    </w:p>
-    <w:p>
-      <w:pPr>
-        <w:pStyle w:val="TOC2"/>
-        <w:rPr>
-          <w:rStyle w:val="SubtleEmphasis"/>
-          <w:lang w:val="en-US"/>
-        </w:rPr>
-      </w:pPr>
-      <w:r>
-        <w:rPr>
-          <w:rStyle w:val="SubtleEmphasis"/>
+        <w:pStyle w:val="2"/>
+        <w:rPr>
+          <w:rStyle w:val="ab"/>
+          <w:lang w:val="en-US"/>
+        </w:rPr>
+      </w:pPr>
+      <w:r>
+        <w:rPr>
+          <w:rStyle w:val="ab"/>
           <w:lang w:val="en-US"/>
         </w:rPr>
         <w:t>10.2 Work Division</w:t>
@@ -5394,13 +6380,13 @@
     </w:p>
     <w:tbl>
       <w:tblPr>
-        <w:tblStyle w:val="GridTable1Light-Accent2"/>
+        <w:tblStyle w:val="-12"/>
         <w:tblW w:w="0" w:type="auto"/>
         <w:tblLook w:val="04A0" w:firstRow="1" w:lastRow="0" w:firstColumn="1" w:lastColumn="0" w:noHBand="0" w:noVBand="1"/>
       </w:tblPr>
       <w:tblGrid>
-        <w:gridCol w:w="4641"/>
-        <w:gridCol w:w="4647"/>
+        <w:gridCol w:w="4526"/>
+        <w:gridCol w:w="4536"/>
       </w:tblGrid>
       <w:tr>
         <w:trPr>
@@ -5409,7 +6395,7 @@
         <w:tc>
           <w:tcPr>
             <w:cnfStyle w:val="001000000000" w:firstRow="0" w:lastRow="0" w:firstColumn="1" w:lastColumn="0" w:oddVBand="0" w:evenVBand="0" w:oddHBand="0" w:evenHBand="0" w:firstRowFirstColumn="0" w:firstRowLastColumn="0" w:lastRowFirstColumn="0" w:lastRowLastColumn="0"/>
-            <w:tcW w:w="4788" w:type="dxa"/>
+            <w:tcW w:w="4526" w:type="dxa"/>
             <w:shd w:val="clear" w:color="auto" w:fill="F96B6B"/>
           </w:tcPr>
           <w:p>
@@ -5431,7 +6417,7 @@
         </w:tc>
         <w:tc>
           <w:tcPr>
-            <w:tcW w:w="4788" w:type="dxa"/>
+            <w:tcW w:w="4536" w:type="dxa"/>
             <w:shd w:val="clear" w:color="auto" w:fill="F96B6B"/>
           </w:tcPr>
           <w:p>
@@ -5457,7 +6443,7 @@
         <w:tc>
           <w:tcPr>
             <w:cnfStyle w:val="001000000000" w:firstRow="0" w:lastRow="0" w:firstColumn="1" w:lastColumn="0" w:oddVBand="0" w:evenVBand="0" w:oddHBand="0" w:evenHBand="0" w:firstRowFirstColumn="0" w:firstRowLastColumn="0" w:lastRowFirstColumn="0" w:lastRowLastColumn="0"/>
-            <w:tcW w:w="4788" w:type="dxa"/>
+            <w:tcW w:w="4526" w:type="dxa"/>
           </w:tcPr>
           <w:p>
             <w:pPr>
@@ -5467,19 +6453,39 @@
                 <w:lang w:val="en-US"/>
               </w:rPr>
             </w:pPr>
+            <w:proofErr w:type="spellStart"/>
             <w:r>
               <w:rPr>
                 <w:b w:val="0"/>
                 <w:sz w:val="28"/>
                 <w:lang w:val="en-US"/>
               </w:rPr>
-              <w:t>Semida  Andreicha</w:t>
-            </w:r>
-          </w:p>
-        </w:tc>
-        <w:tc>
-          <w:tcPr>
-            <w:tcW w:w="4788" w:type="dxa"/>
+              <w:t>Semida</w:t>
+            </w:r>
+            <w:proofErr w:type="spellEnd"/>
+            <w:r>
+              <w:rPr>
+                <w:b w:val="0"/>
+                <w:sz w:val="28"/>
+                <w:lang w:val="en-US"/>
+              </w:rPr>
+              <w:t xml:space="preserve">  </w:t>
+            </w:r>
+            <w:proofErr w:type="spellStart"/>
+            <w:r>
+              <w:rPr>
+                <w:b w:val="0"/>
+                <w:sz w:val="28"/>
+                <w:lang w:val="en-US"/>
+              </w:rPr>
+              <w:t>Andreicha</w:t>
+            </w:r>
+            <w:proofErr w:type="spellEnd"/>
+          </w:p>
+        </w:tc>
+        <w:tc>
+          <w:tcPr>
+            <w:tcW w:w="4536" w:type="dxa"/>
           </w:tcPr>
           <w:p>
             <w:pPr>
@@ -5503,12 +6509,21 @@
               </w:rPr>
               <w:t xml:space="preserve">/ </w:t>
             </w:r>
-            <w:r>
-              <w:rPr>
-                <w:sz w:val="28"/>
-                <w:lang w:val="en-US"/>
-              </w:rPr>
-              <w:t>Midd-</w:t>
+            <w:proofErr w:type="spellStart"/>
+            <w:r>
+              <w:rPr>
+                <w:sz w:val="28"/>
+                <w:lang w:val="en-US"/>
+              </w:rPr>
+              <w:t>Midd</w:t>
+            </w:r>
+            <w:proofErr w:type="spellEnd"/>
+            <w:r>
+              <w:rPr>
+                <w:sz w:val="28"/>
+                <w:lang w:val="en-US"/>
+              </w:rPr>
+              <w:t>-</w:t>
             </w:r>
             <w:r>
               <w:rPr>
@@ -5524,7 +6539,7 @@
         <w:tc>
           <w:tcPr>
             <w:cnfStyle w:val="001000000000" w:firstRow="0" w:lastRow="0" w:firstColumn="1" w:lastColumn="0" w:oddVBand="0" w:evenVBand="0" w:oddHBand="0" w:evenHBand="0" w:firstRowFirstColumn="0" w:firstRowLastColumn="0" w:lastRowFirstColumn="0" w:lastRowLastColumn="0"/>
-            <w:tcW w:w="4788" w:type="dxa"/>
+            <w:tcW w:w="4526" w:type="dxa"/>
           </w:tcPr>
           <w:p>
             <w:pPr>
@@ -5534,19 +6549,31 @@
                 <w:lang w:val="en-US"/>
               </w:rPr>
             </w:pPr>
+            <w:bookmarkStart w:id="0" w:name="_GoBack"/>
+            <w:bookmarkEnd w:id="0"/>
             <w:r>
               <w:rPr>
                 <w:b w:val="0"/>
                 <w:sz w:val="28"/>
                 <w:lang w:val="en-US"/>
               </w:rPr>
-              <w:t>Cherrianne Dangleben</w:t>
-            </w:r>
-          </w:p>
-        </w:tc>
-        <w:tc>
-          <w:tcPr>
-            <w:tcW w:w="4788" w:type="dxa"/>
+              <w:t xml:space="preserve">Natalia </w:t>
+            </w:r>
+            <w:proofErr w:type="spellStart"/>
+            <w:r>
+              <w:rPr>
+                <w:b w:val="0"/>
+                <w:sz w:val="28"/>
+                <w:lang w:val="en-US"/>
+              </w:rPr>
+              <w:t>Golova</w:t>
+            </w:r>
+            <w:proofErr w:type="spellEnd"/>
+          </w:p>
+        </w:tc>
+        <w:tc>
+          <w:tcPr>
+            <w:tcW w:w="4536" w:type="dxa"/>
           </w:tcPr>
           <w:p>
             <w:pPr>
@@ -5561,7 +6588,7 @@
                 <w:sz w:val="28"/>
                 <w:lang w:val="en-US"/>
               </w:rPr>
-              <w:t>Back End work</w:t>
+              <w:t>Front End work</w:t>
             </w:r>
           </w:p>
         </w:tc>
@@ -5570,7 +6597,7 @@
         <w:tc>
           <w:tcPr>
             <w:cnfStyle w:val="001000000000" w:firstRow="0" w:lastRow="0" w:firstColumn="1" w:lastColumn="0" w:oddVBand="0" w:evenVBand="0" w:oddHBand="0" w:evenHBand="0" w:firstRowFirstColumn="0" w:firstRowLastColumn="0" w:lastRowFirstColumn="0" w:lastRowLastColumn="0"/>
-            <w:tcW w:w="4788" w:type="dxa"/>
+            <w:tcW w:w="4526" w:type="dxa"/>
           </w:tcPr>
           <w:p>
             <w:pPr>
@@ -5586,13 +6613,23 @@
                 <w:sz w:val="28"/>
                 <w:lang w:val="en-US"/>
               </w:rPr>
-              <w:t>Natalia Golova</w:t>
-            </w:r>
-          </w:p>
-        </w:tc>
-        <w:tc>
-          <w:tcPr>
-            <w:tcW w:w="4788" w:type="dxa"/>
+              <w:t xml:space="preserve">Natalia </w:t>
+            </w:r>
+            <w:proofErr w:type="spellStart"/>
+            <w:r>
+              <w:rPr>
+                <w:b w:val="0"/>
+                <w:sz w:val="28"/>
+                <w:lang w:val="en-US"/>
+              </w:rPr>
+              <w:t>Karpova</w:t>
+            </w:r>
+            <w:proofErr w:type="spellEnd"/>
+          </w:p>
+        </w:tc>
+        <w:tc>
+          <w:tcPr>
+            <w:tcW w:w="4536" w:type="dxa"/>
           </w:tcPr>
           <w:p>
             <w:pPr>
@@ -5607,99 +6644,7 @@
                 <w:sz w:val="28"/>
                 <w:lang w:val="en-US"/>
               </w:rPr>
-              <w:t>Front End work</w:t>
-            </w:r>
-          </w:p>
-        </w:tc>
-      </w:tr>
-      <w:tr>
-        <w:tc>
-          <w:tcPr>
-            <w:cnfStyle w:val="001000000000" w:firstRow="0" w:lastRow="0" w:firstColumn="1" w:lastColumn="0" w:oddVBand="0" w:evenVBand="0" w:oddHBand="0" w:evenHBand="0" w:firstRowFirstColumn="0" w:firstRowLastColumn="0" w:lastRowFirstColumn="0" w:lastRowLastColumn="0"/>
-            <w:tcW w:w="4788" w:type="dxa"/>
-          </w:tcPr>
-          <w:p>
-            <w:pPr>
-              <w:rPr>
-                <w:b w:val="0"/>
-                <w:sz w:val="28"/>
-                <w:lang w:val="en-US"/>
-              </w:rPr>
-            </w:pPr>
-            <w:r>
-              <w:rPr>
-                <w:b w:val="0"/>
-                <w:sz w:val="28"/>
-                <w:lang w:val="en-US"/>
-              </w:rPr>
-              <w:t>Natalia Karpova</w:t>
-            </w:r>
-          </w:p>
-        </w:tc>
-        <w:tc>
-          <w:tcPr>
-            <w:tcW w:w="4788" w:type="dxa"/>
-          </w:tcPr>
-          <w:p>
-            <w:pPr>
-              <w:cnfStyle w:val="000000000000" w:firstRow="0" w:lastRow="0" w:firstColumn="0" w:lastColumn="0" w:oddVBand="0" w:evenVBand="0" w:oddHBand="0" w:evenHBand="0" w:firstRowFirstColumn="0" w:firstRowLastColumn="0" w:lastRowFirstColumn="0" w:lastRowLastColumn="0"/>
-              <w:rPr>
-                <w:sz w:val="28"/>
-                <w:lang w:val="en-US"/>
-              </w:rPr>
-            </w:pPr>
-            <w:r>
-              <w:rPr>
-                <w:sz w:val="28"/>
-                <w:lang w:val="en-US"/>
-              </w:rPr>
               <w:t>Back End work</w:t>
-            </w:r>
-          </w:p>
-        </w:tc>
-      </w:tr>
-      <w:tr>
-        <w:tc>
-          <w:tcPr>
-            <w:cnfStyle w:val="001000000000" w:firstRow="0" w:lastRow="0" w:firstColumn="1" w:lastColumn="0" w:oddVBand="0" w:evenVBand="0" w:oddHBand="0" w:evenHBand="0" w:firstRowFirstColumn="0" w:firstRowLastColumn="0" w:lastRowFirstColumn="0" w:lastRowLastColumn="0"/>
-            <w:tcW w:w="4788" w:type="dxa"/>
-          </w:tcPr>
-          <w:p>
-            <w:pPr>
-              <w:rPr>
-                <w:b w:val="0"/>
-                <w:sz w:val="28"/>
-                <w:lang w:val="en-US"/>
-              </w:rPr>
-            </w:pPr>
-            <w:r>
-              <w:rPr>
-                <w:b w:val="0"/>
-                <w:sz w:val="28"/>
-                <w:lang w:val="en-US"/>
-              </w:rPr>
-              <w:t>Daniels Mikulskis</w:t>
-            </w:r>
-          </w:p>
-        </w:tc>
-        <w:tc>
-          <w:tcPr>
-            <w:tcW w:w="4788" w:type="dxa"/>
-          </w:tcPr>
-          <w:p>
-            <w:pPr>
-              <w:cnfStyle w:val="000000000000" w:firstRow="0" w:lastRow="0" w:firstColumn="0" w:lastColumn="0" w:oddVBand="0" w:evenVBand="0" w:oddHBand="0" w:evenHBand="0" w:firstRowFirstColumn="0" w:firstRowLastColumn="0" w:lastRowFirstColumn="0" w:lastRowLastColumn="0"/>
-              <w:rPr>
-                <w:sz w:val="28"/>
-                <w:lang w:val="en-US"/>
-              </w:rPr>
-            </w:pPr>
-            <w:r>
-              <w:rPr>
-                <w:sz w:val="28"/>
-                <w:lang w:val="en-US"/>
-              </w:rPr>
-              <w:t>Front End work</w:t>
             </w:r>
           </w:p>
         </w:tc>
@@ -5707,16 +6652,16 @@
     </w:tbl>
     <w:p>
       <w:pPr>
-        <w:pStyle w:val="TOC2"/>
+        <w:pStyle w:val="2"/>
         <w:spacing w:before="240"/>
         <w:rPr>
-          <w:rStyle w:val="SubtleEmphasis"/>
-          <w:lang w:val="en-US"/>
-        </w:rPr>
-      </w:pPr>
-      <w:r>
-        <w:rPr>
-          <w:rStyle w:val="SubtleEmphasis"/>
+          <w:rStyle w:val="ab"/>
+          <w:lang w:val="en-US"/>
+        </w:rPr>
+      </w:pPr>
+      <w:r>
+        <w:rPr>
+          <w:rStyle w:val="ab"/>
           <w:lang w:val="en-US"/>
         </w:rPr>
         <w:t>10.3 Schedule</w:t>
@@ -5724,7 +6669,7 @@
     </w:p>
     <w:tbl>
       <w:tblPr>
-        <w:tblStyle w:val="GridTable1Light-Accent2"/>
+        <w:tblStyle w:val="-12"/>
         <w:tblW w:w="10173" w:type="dxa"/>
         <w:tblLook w:val="04A0" w:firstRow="1" w:lastRow="0" w:firstColumn="1" w:lastColumn="0" w:noHBand="0" w:noVBand="1"/>
       </w:tblPr>
@@ -5863,7 +6808,7 @@
           </w:tcPr>
           <w:p>
             <w:pPr>
-              <w:pStyle w:val="ListParagraph"/>
+              <w:pStyle w:val="a9"/>
               <w:numPr>
                 <w:ilvl w:val="0"/>
                 <w:numId w:val="18"/>
@@ -5960,6 +6905,7 @@
                 <w:lang w:val="en-US" w:eastAsia="ja-JP"/>
               </w:rPr>
             </w:pPr>
+            <w:proofErr w:type="spellStart"/>
             <w:r>
               <w:rPr>
                 <w:sz w:val="28"/>
@@ -5967,6 +6913,7 @@
               </w:rPr>
               <w:t>Semida</w:t>
             </w:r>
+            <w:proofErr w:type="spellEnd"/>
           </w:p>
         </w:tc>
       </w:tr>
@@ -5978,7 +6925,7 @@
           </w:tcPr>
           <w:p>
             <w:pPr>
-              <w:pStyle w:val="ListParagraph"/>
+              <w:pStyle w:val="a9"/>
               <w:numPr>
                 <w:ilvl w:val="0"/>
                 <w:numId w:val="18"/>
@@ -6087,8 +7034,17 @@
                 <w:sz w:val="28"/>
                 <w:lang w:val="en-US" w:eastAsia="ja-JP"/>
               </w:rPr>
-              <w:t>, Semida</w:t>
-            </w:r>
+              <w:t xml:space="preserve">, </w:t>
+            </w:r>
+            <w:proofErr w:type="spellStart"/>
+            <w:r>
+              <w:rPr>
+                <w:sz w:val="28"/>
+                <w:lang w:val="en-US" w:eastAsia="ja-JP"/>
+              </w:rPr>
+              <w:t>Semida</w:t>
+            </w:r>
+            <w:proofErr w:type="spellEnd"/>
             <w:r>
               <w:rPr>
                 <w:sz w:val="28"/>
@@ -6096,6 +7052,7 @@
               </w:rPr>
               <w:t xml:space="preserve"> &amp; </w:t>
             </w:r>
+            <w:proofErr w:type="spellStart"/>
             <w:r>
               <w:rPr>
                 <w:sz w:val="28"/>
@@ -6103,6 +7060,7 @@
               </w:rPr>
               <w:t>Cherrianne</w:t>
             </w:r>
+            <w:proofErr w:type="spellEnd"/>
           </w:p>
         </w:tc>
       </w:tr>
@@ -6114,7 +7072,7 @@
           </w:tcPr>
           <w:p>
             <w:pPr>
-              <w:pStyle w:val="ListParagraph"/>
+              <w:pStyle w:val="a9"/>
               <w:numPr>
                 <w:ilvl w:val="0"/>
                 <w:numId w:val="18"/>
@@ -6236,7 +7194,7 @@
           </w:tcPr>
           <w:p>
             <w:pPr>
-              <w:pStyle w:val="ListParagraph"/>
+              <w:pStyle w:val="a9"/>
               <w:numPr>
                 <w:ilvl w:val="0"/>
                 <w:numId w:val="18"/>
@@ -6347,6 +7305,7 @@
               </w:rPr>
               <w:t xml:space="preserve"> &amp; </w:t>
             </w:r>
+            <w:proofErr w:type="spellStart"/>
             <w:r>
               <w:rPr>
                 <w:sz w:val="28"/>
@@ -6354,6 +7313,7 @@
               </w:rPr>
               <w:t>Cherrianne</w:t>
             </w:r>
+            <w:proofErr w:type="spellEnd"/>
           </w:p>
         </w:tc>
       </w:tr>
@@ -6365,7 +7325,7 @@
           </w:tcPr>
           <w:p>
             <w:pPr>
-              <w:pStyle w:val="ListParagraph"/>
+              <w:pStyle w:val="a9"/>
               <w:numPr>
                 <w:ilvl w:val="0"/>
                 <w:numId w:val="18"/>
@@ -6480,7 +7440,7 @@
           </w:tcPr>
           <w:p>
             <w:pPr>
-              <w:pStyle w:val="ListParagraph"/>
+              <w:pStyle w:val="a9"/>
               <w:numPr>
                 <w:ilvl w:val="0"/>
                 <w:numId w:val="18"/>
@@ -6498,7 +7458,6 @@
                 <w:sz w:val="28"/>
                 <w:lang w:val="en-US" w:eastAsia="ja-JP"/>
               </w:rPr>
-              <w:lastRenderedPageBreak/>
               <w:t>Develop the Subject page</w:t>
             </w:r>
           </w:p>
@@ -6596,7 +7555,7 @@
           </w:tcPr>
           <w:p>
             <w:pPr>
-              <w:pStyle w:val="ListParagraph"/>
+              <w:pStyle w:val="a9"/>
               <w:numPr>
                 <w:ilvl w:val="0"/>
                 <w:numId w:val="18"/>
@@ -6614,6 +7573,7 @@
                 <w:sz w:val="28"/>
                 <w:lang w:val="en-US" w:eastAsia="ja-JP"/>
               </w:rPr>
+              <w:lastRenderedPageBreak/>
               <w:t>Make user-friendly design interface for the application</w:t>
             </w:r>
           </w:p>
@@ -6711,7 +7671,7 @@
           </w:tcPr>
           <w:p>
             <w:pPr>
-              <w:pStyle w:val="ListParagraph"/>
+              <w:pStyle w:val="a9"/>
               <w:numPr>
                 <w:ilvl w:val="0"/>
                 <w:numId w:val="18"/>
@@ -6826,7 +7786,7 @@
           </w:tcPr>
           <w:p>
             <w:pPr>
-              <w:pStyle w:val="ListParagraph"/>
+              <w:pStyle w:val="a9"/>
               <w:numPr>
                 <w:ilvl w:val="0"/>
                 <w:numId w:val="18"/>
@@ -6941,7 +7901,7 @@
           </w:tcPr>
           <w:p>
             <w:pPr>
-              <w:pStyle w:val="ListParagraph"/>
+              <w:pStyle w:val="a9"/>
               <w:numPr>
                 <w:ilvl w:val="0"/>
                 <w:numId w:val="18"/>
@@ -7072,7 +8032,7 @@
           </w:tcPr>
           <w:p>
             <w:pPr>
-              <w:pStyle w:val="ListParagraph"/>
+              <w:pStyle w:val="a9"/>
               <w:numPr>
                 <w:ilvl w:val="0"/>
                 <w:numId w:val="18"/>
@@ -7182,17 +8142,17 @@
     </w:tbl>
     <w:p>
       <w:pPr>
-        <w:pStyle w:val="TOC2"/>
+        <w:pStyle w:val="2"/>
         <w:spacing w:before="240"/>
         <w:rPr>
-          <w:rStyle w:val="SubtleEmphasis"/>
+          <w:rStyle w:val="ab"/>
           <w:sz w:val="32"/>
           <w:lang w:val="en-US"/>
         </w:rPr>
       </w:pPr>
       <w:r>
         <w:rPr>
-          <w:rStyle w:val="SubtleEmphasis"/>
+          <w:rStyle w:val="ab"/>
           <w:sz w:val="32"/>
           <w:lang w:val="en-US"/>
         </w:rPr>
@@ -7201,7 +8161,7 @@
     </w:p>
     <w:p>
       <w:pPr>
-        <w:pStyle w:val="ListParagraph"/>
+        <w:pStyle w:val="a9"/>
         <w:numPr>
           <w:ilvl w:val="0"/>
           <w:numId w:val="20"/>
@@ -7219,12 +8179,30 @@
           <w:szCs w:val="28"/>
           <w:lang w:val="en-US"/>
         </w:rPr>
-        <w:t>Presence during meetings are compulsory. Team members are only allowed to miss a meeting with prior notice (at least three hours before the time).</w:t>
+        <w:t xml:space="preserve">Presence during meetings are compulsory. Team members </w:t>
+      </w:r>
+      <w:proofErr w:type="gramStart"/>
+      <w:r>
+        <w:rPr>
+          <w:sz w:val="28"/>
+          <w:szCs w:val="28"/>
+          <w:lang w:val="en-US"/>
+        </w:rPr>
+        <w:t>are only allowed</w:t>
+      </w:r>
+      <w:proofErr w:type="gramEnd"/>
+      <w:r>
+        <w:rPr>
+          <w:sz w:val="28"/>
+          <w:szCs w:val="28"/>
+          <w:lang w:val="en-US"/>
+        </w:rPr>
+        <w:t xml:space="preserve"> to miss a meeting with prior notice (at least three hours before the time).</w:t>
       </w:r>
     </w:p>
     <w:p>
       <w:pPr>
-        <w:pStyle w:val="ListParagraph"/>
+        <w:pStyle w:val="a9"/>
         <w:numPr>
           <w:ilvl w:val="0"/>
           <w:numId w:val="20"/>
@@ -7242,12 +8220,48 @@
           <w:szCs w:val="28"/>
           <w:lang w:val="en-US"/>
         </w:rPr>
-        <w:t>If a member can’t be present for a meeting, they should ensure that their due work is sent to the other members so that it can be reviewed. They need to take the steps necessary to make sure that they know what their tasks are and when they need to be fulfilled.</w:t>
+        <w:t xml:space="preserve">If a member </w:t>
+      </w:r>
+      <w:proofErr w:type="gramStart"/>
+      <w:r>
+        <w:rPr>
+          <w:sz w:val="28"/>
+          <w:szCs w:val="28"/>
+          <w:lang w:val="en-US"/>
+        </w:rPr>
+        <w:t>can’t</w:t>
+      </w:r>
+      <w:proofErr w:type="gramEnd"/>
+      <w:r>
+        <w:rPr>
+          <w:sz w:val="28"/>
+          <w:szCs w:val="28"/>
+          <w:lang w:val="en-US"/>
+        </w:rPr>
+        <w:t xml:space="preserve"> be present for a meeting, they should ensure that their due work is sent to the other members so that it can be reviewed. They need to take the steps necessary to make sure that they know what their tasks are and when they need to </w:t>
+      </w:r>
+      <w:proofErr w:type="gramStart"/>
+      <w:r>
+        <w:rPr>
+          <w:sz w:val="28"/>
+          <w:szCs w:val="28"/>
+          <w:lang w:val="en-US"/>
+        </w:rPr>
+        <w:t>be fulfilled</w:t>
+      </w:r>
+      <w:proofErr w:type="gramEnd"/>
+      <w:r>
+        <w:rPr>
+          <w:sz w:val="28"/>
+          <w:szCs w:val="28"/>
+          <w:lang w:val="en-US"/>
+        </w:rPr>
+        <w:t>.</w:t>
       </w:r>
     </w:p>
     <w:p>
       <w:pPr>
-        <w:pStyle w:val="ListParagraph"/>
+        <w:pStyle w:val="a9"/>
         <w:numPr>
           <w:ilvl w:val="0"/>
           <w:numId w:val="20"/>
@@ -7265,12 +8279,30 @@
           <w:szCs w:val="28"/>
           <w:lang w:val="en-US"/>
         </w:rPr>
-        <w:t>Failing to do the task(s) a team member has been assigned in time, without prior notice or explanation is against the rules.</w:t>
+        <w:t xml:space="preserve">Failing to do the task(s) a team member </w:t>
+      </w:r>
+      <w:proofErr w:type="gramStart"/>
+      <w:r>
+        <w:rPr>
+          <w:sz w:val="28"/>
+          <w:szCs w:val="28"/>
+          <w:lang w:val="en-US"/>
+        </w:rPr>
+        <w:t>has been assigned</w:t>
+      </w:r>
+      <w:proofErr w:type="gramEnd"/>
+      <w:r>
+        <w:rPr>
+          <w:sz w:val="28"/>
+          <w:szCs w:val="28"/>
+          <w:lang w:val="en-US"/>
+        </w:rPr>
+        <w:t xml:space="preserve"> in time, without prior notice or explanation is against the rules.</w:t>
       </w:r>
     </w:p>
     <w:p>
       <w:pPr>
-        <w:pStyle w:val="ListParagraph"/>
+        <w:pStyle w:val="a9"/>
         <w:numPr>
           <w:ilvl w:val="0"/>
           <w:numId w:val="20"/>
@@ -7288,12 +8320,30 @@
           <w:szCs w:val="28"/>
           <w:lang w:val="en-US"/>
         </w:rPr>
-        <w:t>If a team member continuously fails to comply with the rules, they will be taken to the supervisors to discuss the situation.</w:t>
+        <w:t xml:space="preserve">If a team member continuously fails to comply with the rules, they </w:t>
+      </w:r>
+      <w:proofErr w:type="gramStart"/>
+      <w:r>
+        <w:rPr>
+          <w:sz w:val="28"/>
+          <w:szCs w:val="28"/>
+          <w:lang w:val="en-US"/>
+        </w:rPr>
+        <w:t>will be taken</w:t>
+      </w:r>
+      <w:proofErr w:type="gramEnd"/>
+      <w:r>
+        <w:rPr>
+          <w:sz w:val="28"/>
+          <w:szCs w:val="28"/>
+          <w:lang w:val="en-US"/>
+        </w:rPr>
+        <w:t xml:space="preserve"> to the supervisors to discuss the situation.</w:t>
       </w:r>
     </w:p>
     <w:p>
       <w:pPr>
-        <w:pStyle w:val="ListParagraph"/>
+        <w:pStyle w:val="a9"/>
         <w:numPr>
           <w:ilvl w:val="0"/>
           <w:numId w:val="20"/>
@@ -7332,7 +8382,7 @@
     </w:p>
     <w:p>
       <w:pPr>
-        <w:pStyle w:val="Heading1"/>
+        <w:pStyle w:val="1"/>
         <w:rPr>
           <w:lang w:val="en-US" w:eastAsia="ja-JP"/>
         </w:rPr>
@@ -7395,8 +8445,8 @@
       <w:tblLook w:val="04A0" w:firstRow="1" w:lastRow="0" w:firstColumn="1" w:lastColumn="0" w:noHBand="0" w:noVBand="1"/>
     </w:tblPr>
     <w:tblGrid>
-      <w:gridCol w:w="963"/>
-      <w:gridCol w:w="8325"/>
+      <w:gridCol w:w="940"/>
+      <w:gridCol w:w="8132"/>
     </w:tblGrid>
     <w:tr>
       <w:tc>
@@ -7405,7 +8455,7 @@
         </w:tcPr>
         <w:p>
           <w:pPr>
-            <w:pStyle w:val="Footer"/>
+            <w:pStyle w:val="a5"/>
             <w:jc w:val="right"/>
             <w:rPr>
               <w:b/>
@@ -7491,7 +8541,7 @@
         </w:tcPr>
         <w:p>
           <w:pPr>
-            <w:pStyle w:val="Footer"/>
+            <w:pStyle w:val="a5"/>
           </w:pPr>
           <w:r>
             <w:t>Page</w:t>
@@ -7502,7 +8552,7 @@
   </w:tbl>
   <w:p>
     <w:pPr>
-      <w:pStyle w:val="Footer"/>
+      <w:pStyle w:val="a5"/>
     </w:pPr>
   </w:p>
 </w:ftr>
@@ -7537,12 +8587,12 @@
 <w:hdr xmlns:wpc="http://schemas.microsoft.com/office/word/2010/wordprocessingCanvas" xmlns:mc="http://schemas.openxmlformats.org/markup-compatibility/2006" xmlns:o="urn:schemas-microsoft-com:office:office" xmlns:r="http://schemas.openxmlformats.org/officeDocument/2006/relationships" xmlns:m="http://schemas.openxmlformats.org/officeDocument/2006/math" xmlns:v="urn:schemas-microsoft-com:vml" xmlns:wp14="http://schemas.microsoft.com/office/word/2010/wordprocessingDrawing" xmlns:wp="http://schemas.openxmlformats.org/drawingml/2006/wordprocessingDrawing" xmlns:w10="urn:schemas-microsoft-com:office:word" xmlns:w="http://schemas.openxmlformats.org/wordprocessingml/2006/main" xmlns:w14="http://schemas.microsoft.com/office/word/2010/wordml" xmlns:w15="http://schemas.microsoft.com/office/word/2012/wordml" xmlns:wpg="http://schemas.microsoft.com/office/word/2010/wordprocessingGroup" xmlns:wpi="http://schemas.microsoft.com/office/word/2010/wordprocessingInk" xmlns:wne="http://schemas.microsoft.com/office/word/2006/wordml" xmlns:wps="http://schemas.microsoft.com/office/word/2010/wordprocessingShape" mc:Ignorable="w14 w15 wp14">
   <w:p>
     <w:pPr>
-      <w:pStyle w:val="Header"/>
+      <w:pStyle w:val="a3"/>
     </w:pPr>
     <w:r>
       <w:rPr>
         <w:noProof/>
-        <w:lang w:val="en-CA" w:eastAsia="en-CA"/>
+        <w:lang w:val="ru-RU" w:eastAsia="ru-RU"/>
       </w:rPr>
       <w:drawing>
         <wp:anchor distT="0" distB="0" distL="114300" distR="114300" simplePos="0" relativeHeight="251658240" behindDoc="1" locked="0" layoutInCell="1" allowOverlap="1" wp14:anchorId="12EB9601" wp14:editId="72E65656">
@@ -10125,15 +11175,15 @@
     <w:lsdException w:name="List Table 6 Colorful Accent 6" w:uiPriority="51"/>
     <w:lsdException w:name="List Table 7 Colorful Accent 6" w:uiPriority="52"/>
   </w:latentStyles>
-  <w:style w:type="paragraph" w:default="1" w:styleId="Normal">
+  <w:style w:type="paragraph" w:default="1" w:styleId="a">
     <w:name w:val="Normal"/>
     <w:qFormat/>
   </w:style>
-  <w:style w:type="paragraph" w:styleId="Heading1">
+  <w:style w:type="paragraph" w:styleId="1">
     <w:name w:val="heading 1"/>
-    <w:basedOn w:val="Normal"/>
-    <w:next w:val="Normal"/>
-    <w:link w:val="Heading1Char"/>
+    <w:basedOn w:val="a"/>
+    <w:next w:val="a"/>
+    <w:link w:val="10"/>
     <w:uiPriority w:val="9"/>
     <w:qFormat/>
     <w:rsid w:val="00A14EAB"/>
@@ -10152,13 +11202,13 @@
       <w:szCs w:val="28"/>
     </w:rPr>
   </w:style>
-  <w:style w:type="character" w:default="1" w:styleId="DefaultParagraphFont">
+  <w:style w:type="character" w:default="1" w:styleId="a0">
     <w:name w:val="Default Paragraph Font"/>
     <w:uiPriority w:val="1"/>
     <w:semiHidden/>
     <w:unhideWhenUsed/>
   </w:style>
-  <w:style w:type="table" w:default="1" w:styleId="TableNormal">
+  <w:style w:type="table" w:default="1" w:styleId="a1">
     <w:name w:val="Normal Table"/>
     <w:uiPriority w:val="99"/>
     <w:semiHidden/>
@@ -10173,16 +11223,16 @@
       </w:tblCellMar>
     </w:tblPr>
   </w:style>
-  <w:style w:type="numbering" w:default="1" w:styleId="NoList">
+  <w:style w:type="numbering" w:default="1" w:styleId="a2">
     <w:name w:val="No List"/>
     <w:uiPriority w:val="99"/>
     <w:semiHidden/>
     <w:unhideWhenUsed/>
   </w:style>
-  <w:style w:type="paragraph" w:styleId="Header">
+  <w:style w:type="paragraph" w:styleId="a3">
     <w:name w:val="header"/>
-    <w:basedOn w:val="Normal"/>
-    <w:link w:val="HeaderChar"/>
+    <w:basedOn w:val="a"/>
+    <w:link w:val="a4"/>
     <w:uiPriority w:val="99"/>
     <w:unhideWhenUsed/>
     <w:rsid w:val="00BF1F06"/>
@@ -10194,17 +11244,17 @@
       <w:spacing w:after="0" w:line="240" w:lineRule="auto"/>
     </w:pPr>
   </w:style>
-  <w:style w:type="character" w:customStyle="1" w:styleId="HeaderChar">
-    <w:name w:val="Header Char"/>
-    <w:basedOn w:val="DefaultParagraphFont"/>
-    <w:link w:val="Header"/>
+  <w:style w:type="character" w:customStyle="1" w:styleId="a4">
+    <w:name w:val="Верхний колонтитул Знак"/>
+    <w:basedOn w:val="a0"/>
+    <w:link w:val="a3"/>
     <w:uiPriority w:val="99"/>
     <w:rsid w:val="00BF1F06"/>
   </w:style>
-  <w:style w:type="paragraph" w:styleId="Footer">
+  <w:style w:type="paragraph" w:styleId="a5">
     <w:name w:val="footer"/>
-    <w:basedOn w:val="Normal"/>
-    <w:link w:val="FooterChar"/>
+    <w:basedOn w:val="a"/>
+    <w:link w:val="a6"/>
     <w:uiPriority w:val="99"/>
     <w:unhideWhenUsed/>
     <w:rsid w:val="00BF1F06"/>
@@ -10216,17 +11266,17 @@
       <w:spacing w:after="0" w:line="240" w:lineRule="auto"/>
     </w:pPr>
   </w:style>
-  <w:style w:type="character" w:customStyle="1" w:styleId="FooterChar">
-    <w:name w:val="Footer Char"/>
-    <w:basedOn w:val="DefaultParagraphFont"/>
-    <w:link w:val="Footer"/>
+  <w:style w:type="character" w:customStyle="1" w:styleId="a6">
+    <w:name w:val="Нижний колонтитул Знак"/>
+    <w:basedOn w:val="a0"/>
+    <w:link w:val="a5"/>
     <w:uiPriority w:val="99"/>
     <w:rsid w:val="00BF1F06"/>
   </w:style>
-  <w:style w:type="paragraph" w:styleId="BalloonText">
+  <w:style w:type="paragraph" w:styleId="a7">
     <w:name w:val="Balloon Text"/>
-    <w:basedOn w:val="Normal"/>
-    <w:link w:val="BalloonTextChar"/>
+    <w:basedOn w:val="a"/>
+    <w:link w:val="a8"/>
     <w:uiPriority w:val="99"/>
     <w:semiHidden/>
     <w:unhideWhenUsed/>
@@ -10240,10 +11290,10 @@
       <w:szCs w:val="16"/>
     </w:rPr>
   </w:style>
-  <w:style w:type="character" w:customStyle="1" w:styleId="BalloonTextChar">
-    <w:name w:val="Balloon Text Char"/>
-    <w:basedOn w:val="DefaultParagraphFont"/>
-    <w:link w:val="BalloonText"/>
+  <w:style w:type="character" w:customStyle="1" w:styleId="a8">
+    <w:name w:val="Текст выноски Знак"/>
+    <w:basedOn w:val="a0"/>
+    <w:link w:val="a7"/>
     <w:uiPriority w:val="99"/>
     <w:semiHidden/>
     <w:rsid w:val="00BF1F06"/>
@@ -10253,9 +11303,9 @@
       <w:szCs w:val="16"/>
     </w:rPr>
   </w:style>
-  <w:style w:type="paragraph" w:styleId="ListParagraph">
+  <w:style w:type="paragraph" w:styleId="a9">
     <w:name w:val="List Paragraph"/>
-    <w:basedOn w:val="Normal"/>
+    <w:basedOn w:val="a"/>
     <w:uiPriority w:val="34"/>
     <w:qFormat/>
     <w:rsid w:val="002B4890"/>
@@ -10264,10 +11314,10 @@
       <w:contextualSpacing/>
     </w:pPr>
   </w:style>
-  <w:style w:type="character" w:customStyle="1" w:styleId="Heading1Char">
-    <w:name w:val="Heading 1 Char"/>
-    <w:basedOn w:val="DefaultParagraphFont"/>
-    <w:link w:val="Heading1"/>
+  <w:style w:type="character" w:customStyle="1" w:styleId="10">
+    <w:name w:val="Заголовок 1 Знак"/>
+    <w:basedOn w:val="a0"/>
+    <w:link w:val="1"/>
     <w:uiPriority w:val="9"/>
     <w:rsid w:val="00A14EAB"/>
     <w:rPr>
@@ -10279,10 +11329,10 @@
       <w:szCs w:val="28"/>
     </w:rPr>
   </w:style>
-  <w:style w:type="paragraph" w:styleId="TOCHeading">
+  <w:style w:type="paragraph" w:styleId="aa">
     <w:name w:val="TOC Heading"/>
-    <w:basedOn w:val="Heading1"/>
-    <w:next w:val="Normal"/>
+    <w:basedOn w:val="1"/>
+    <w:next w:val="a"/>
     <w:uiPriority w:val="39"/>
     <w:unhideWhenUsed/>
     <w:qFormat/>
@@ -10294,10 +11344,10 @@
       <w:lang w:val="en-US" w:eastAsia="ja-JP"/>
     </w:rPr>
   </w:style>
-  <w:style w:type="paragraph" w:styleId="TOC2">
+  <w:style w:type="paragraph" w:styleId="2">
     <w:name w:val="toc 2"/>
-    <w:basedOn w:val="Normal"/>
-    <w:next w:val="Normal"/>
+    <w:basedOn w:val="a"/>
+    <w:next w:val="a"/>
     <w:autoRedefine/>
     <w:uiPriority w:val="39"/>
     <w:unhideWhenUsed/>
@@ -10313,10 +11363,10 @@
       <w:lang w:val="en-GB" w:eastAsia="ja-JP"/>
     </w:rPr>
   </w:style>
-  <w:style w:type="paragraph" w:styleId="TOC1">
+  <w:style w:type="paragraph" w:styleId="11">
     <w:name w:val="toc 1"/>
-    <w:basedOn w:val="Normal"/>
-    <w:next w:val="Normal"/>
+    <w:basedOn w:val="a"/>
+    <w:next w:val="a"/>
     <w:autoRedefine/>
     <w:uiPriority w:val="39"/>
     <w:unhideWhenUsed/>
@@ -10331,10 +11381,10 @@
       <w:lang w:val="en-GB" w:eastAsia="ja-JP"/>
     </w:rPr>
   </w:style>
-  <w:style w:type="paragraph" w:styleId="TOC3">
+  <w:style w:type="paragraph" w:styleId="3">
     <w:name w:val="toc 3"/>
-    <w:basedOn w:val="Normal"/>
-    <w:next w:val="Normal"/>
+    <w:basedOn w:val="a"/>
+    <w:next w:val="a"/>
     <w:autoRedefine/>
     <w:uiPriority w:val="39"/>
     <w:unhideWhenUsed/>
@@ -10349,9 +11399,9 @@
       <w:lang w:val="en-US" w:eastAsia="ja-JP"/>
     </w:rPr>
   </w:style>
-  <w:style w:type="character" w:styleId="SubtleEmphasis">
+  <w:style w:type="character" w:styleId="ab">
     <w:name w:val="Subtle Emphasis"/>
-    <w:basedOn w:val="DefaultParagraphFont"/>
+    <w:basedOn w:val="a0"/>
     <w:uiPriority w:val="19"/>
     <w:qFormat/>
     <w:rsid w:val="00295F7D"/>
@@ -10361,9 +11411,9 @@
       <w:color w:val="404040" w:themeColor="text1" w:themeTint="BF"/>
     </w:rPr>
   </w:style>
-  <w:style w:type="table" w:styleId="TableGrid">
+  <w:style w:type="table" w:styleId="ac">
     <w:name w:val="Table Grid"/>
-    <w:basedOn w:val="TableNormal"/>
+    <w:basedOn w:val="a1"/>
     <w:uiPriority w:val="59"/>
     <w:rsid w:val="00763BF7"/>
     <w:pPr>
@@ -10382,7 +11432,7 @@
   </w:style>
   <w:style w:type="table" w:customStyle="1" w:styleId="GridTable1Light-Accent31">
     <w:name w:val="Grid Table 1 Light - Accent 31"/>
-    <w:basedOn w:val="TableNormal"/>
+    <w:basedOn w:val="a1"/>
     <w:uiPriority w:val="46"/>
     <w:rsid w:val="00763BF7"/>
     <w:pPr>
@@ -10439,7 +11489,7 @@
   </w:style>
   <w:style w:type="table" w:customStyle="1" w:styleId="PlainTable41">
     <w:name w:val="Plain Table 41"/>
-    <w:basedOn w:val="TableNormal"/>
+    <w:basedOn w:val="a1"/>
     <w:uiPriority w:val="44"/>
     <w:rsid w:val="00763BF7"/>
     <w:pPr>
@@ -10488,7 +11538,7 @@
   </w:style>
   <w:style w:type="table" w:customStyle="1" w:styleId="GridTable1Light-Accent51">
     <w:name w:val="Grid Table 1 Light - Accent 51"/>
-    <w:basedOn w:val="TableNormal"/>
+    <w:basedOn w:val="a1"/>
     <w:uiPriority w:val="46"/>
     <w:rsid w:val="00E24241"/>
     <w:pPr>
@@ -10548,9 +11598,9 @@
       </w:rPr>
     </w:tblStylePr>
   </w:style>
-  <w:style w:type="character" w:styleId="Hyperlink">
+  <w:style w:type="character" w:styleId="ad">
     <w:name w:val="Hyperlink"/>
-    <w:basedOn w:val="DefaultParagraphFont"/>
+    <w:basedOn w:val="a0"/>
     <w:uiPriority w:val="99"/>
     <w:unhideWhenUsed/>
     <w:rsid w:val="003A3615"/>
@@ -10561,17 +11611,17 @@
   </w:style>
   <w:style w:type="character" w:customStyle="1" w:styleId="allowtextselection">
     <w:name w:val="allowtextselection"/>
-    <w:basedOn w:val="DefaultParagraphFont"/>
+    <w:basedOn w:val="a0"/>
     <w:rsid w:val="002B3C54"/>
   </w:style>
   <w:style w:type="character" w:customStyle="1" w:styleId="apple-converted-space">
     <w:name w:val="apple-converted-space"/>
-    <w:basedOn w:val="DefaultParagraphFont"/>
+    <w:basedOn w:val="a0"/>
     <w:rsid w:val="0010360D"/>
   </w:style>
-  <w:style w:type="table" w:styleId="GridTable1Light-Accent2">
+  <w:style w:type="table" w:styleId="-12">
     <w:name w:val="Grid Table 1 Light Accent 2"/>
-    <w:basedOn w:val="TableNormal"/>
+    <w:basedOn w:val="a1"/>
     <w:uiPriority w:val="46"/>
     <w:rsid w:val="00250296"/>
     <w:pPr>
@@ -10919,7 +11969,7 @@
 </file>
 
 <file path=customXml/itemProps1.xml><?xml version="1.0" encoding="utf-8"?>
-<ds:datastoreItem xmlns:ds="http://schemas.openxmlformats.org/officeDocument/2006/customXml" ds:itemID="{C55DFA04-FBE4-4C16-B1A9-085AB5067165}">
+<ds:datastoreItem xmlns:ds="http://schemas.openxmlformats.org/officeDocument/2006/customXml" ds:itemID="{20B94C12-22EB-48A6-B86B-0920977AC44B}">
   <ds:schemaRefs>
     <ds:schemaRef ds:uri="http://schemas.openxmlformats.org/officeDocument/2006/bibliography"/>
   </ds:schemaRefs>

</xml_diff>